<commit_message>
added event migration test cases specific to oracle dump check-in on behalf of Neha
SVN-Revision: 27303
</commit_message>
<xml_diff>
--- a/TestCases/Manual/1_SOP_migration_testCases.docx
+++ b/TestCases/Manual/1_SOP_migration_testCases.docx
@@ -3,6 +3,19 @@
 <w:document xmlns:ve="http://schemas.openxmlformats.org/markup-compatibility/2006" xmlns:o="urn:schemas-microsoft-com:office:office" xmlns:r="http://schemas.openxmlformats.org/officeDocument/2006/relationships" xmlns:m="http://schemas.openxmlformats.org/officeDocument/2006/math" xmlns:v="urn:schemas-microsoft-com:vml" xmlns:wp="http://schemas.openxmlformats.org/drawingml/2006/wordprocessingDrawing" xmlns:w10="urn:schemas-microsoft-com:office:word" xmlns:w="http://schemas.openxmlformats.org/wordprocessingml/2006/main" xmlns:wne="http://schemas.microsoft.com/office/word/2006/wordml">
   <w:body>
     <w:p>
+      <w:pPr>
+        <w:rPr>
+          <w:b/>
+        </w:rPr>
+      </w:pPr>
+      <w:r>
+        <w:rPr>
+          <w:b/>
+        </w:rPr>
+        <w:t>Specimen event migration test cases for MySQL:</w:t>
+      </w:r>
+    </w:p>
+    <w:p>
       <w:r>
         <w:rPr>
           <w:b/>
@@ -104,10 +117,7 @@
         <w:t xml:space="preserve">. Dump location for </w:t>
       </w:r>
       <w:r>
-        <w:t>Oracle</w:t>
-      </w:r>
-      <w:r>
-        <w:t>/MySQL</w:t>
+        <w:t>MySQL</w:t>
       </w:r>
       <w:r>
         <w:t xml:space="preserve"> </w:t>
@@ -961,6 +971,7 @@
     </w:p>
     <w:p>
       <w:r>
+        <w:lastRenderedPageBreak/>
         <w:t xml:space="preserve">4 Event tab shows the list of event associated with the specimen. </w:t>
       </w:r>
       <w:r>
@@ -969,7 +980,6 @@
     </w:p>
     <w:p>
       <w:r>
-        <w:lastRenderedPageBreak/>
         <w:t>Event page should look similar to the</w:t>
       </w:r>
       <w:r>
@@ -2406,6 +2416,7 @@
               <w:rPr>
                 <w:color w:val="auto"/>
               </w:rPr>
+              <w:lastRenderedPageBreak/>
               <w:t>Date</w:t>
             </w:r>
             <w:r>
@@ -3162,6 +3173,7 @@
         <w:ind w:firstLine="720"/>
       </w:pPr>
       <w:r>
+        <w:lastRenderedPageBreak/>
         <w:t xml:space="preserve">Storage </w:t>
       </w:r>
       <w:proofErr w:type="gramStart"/>
@@ -3179,7 +3191,6 @@
     <w:p/>
     <w:p>
       <w:r>
-        <w:lastRenderedPageBreak/>
         <w:tab/>
       </w:r>
       <w:r>
@@ -3440,7 +3451,7 @@
         <w:spacing w:after="100" w:afterAutospacing="1" w:line="240" w:lineRule="auto"/>
       </w:pPr>
       <w:r>
-        <w:t xml:space="preserve">Import the caTissue v1.2 dump and upgrade it to v2.0. Dump location for Oracle/MySQL is </w:t>
+        <w:t xml:space="preserve">Import the caTissue v1.2 dump and upgrade it to v2.0. Dump location for MySQL is </w:t>
       </w:r>
       <w:hyperlink r:id="rId9" w:history="1">
         <w:r>
@@ -4133,7 +4144,7 @@
         <w:spacing w:after="100" w:afterAutospacing="1" w:line="240" w:lineRule="auto"/>
       </w:pPr>
       <w:r>
-        <w:t xml:space="preserve">Import the caTissue v1.2 dump and upgrade it to v2.0. Dump location for Oracle/MySQL is </w:t>
+        <w:t xml:space="preserve">Import the caTissue v1.2 dump and upgrade it to v2.0. Dump location for MySQL is </w:t>
       </w:r>
       <w:hyperlink r:id="rId12" w:history="1">
         <w:r>
@@ -4866,27 +4877,2641 @@
           <w:b/>
         </w:rPr>
       </w:pPr>
-    </w:p>
-    <w:p>
-      <w:pPr>
-        <w:rPr>
-          <w:b/>
-        </w:rPr>
-      </w:pPr>
-    </w:p>
-    <w:p>
-      <w:pPr>
-        <w:rPr>
-          <w:b/>
-        </w:rPr>
-      </w:pPr>
-    </w:p>
-    <w:p>
-      <w:pPr>
-        <w:rPr>
-          <w:b/>
-        </w:rPr>
-      </w:pPr>
+      <w:r>
+        <w:rPr>
+          <w:b/>
+        </w:rPr>
+        <w:lastRenderedPageBreak/>
+        <w:t>Specimen event migration test cases for ORACLE:</w:t>
+      </w:r>
+    </w:p>
+    <w:p>
+      <w:r>
+        <w:rPr>
+          <w:b/>
+        </w:rPr>
+        <w:t xml:space="preserve">  </w:t>
+      </w:r>
+      <w:r>
+        <w:rPr>
+          <w:b/>
+        </w:rPr>
+        <w:t>Requirement Id</w:t>
+      </w:r>
+      <w:r>
+        <w:t xml:space="preserve">: </w:t>
+      </w:r>
+      <w:r>
+        <w:t>caTissuev20-280</w:t>
+      </w:r>
+    </w:p>
+    <w:p>
+      <w:pPr>
+        <w:rPr>
+          <w:b/>
+        </w:rPr>
+      </w:pPr>
+      <w:r>
+        <w:rPr>
+          <w:b/>
+        </w:rPr>
+        <w:t>Purpose:</w:t>
+      </w:r>
+      <w:r>
+        <w:rPr>
+          <w:b/>
+        </w:rPr>
+        <w:t xml:space="preserve">  </w:t>
+      </w:r>
+      <w:r>
+        <w:rPr>
+          <w:b/>
+        </w:rPr>
+        <w:t>To ensure during upgrade from v1.2 to v2.0,</w:t>
+      </w:r>
+      <w:r>
+        <w:rPr>
+          <w:b/>
+        </w:rPr>
+        <w:t xml:space="preserve"> </w:t>
+      </w:r>
+      <w:r>
+        <w:rPr>
+          <w:b/>
+        </w:rPr>
+        <w:t>all the events added under existing specimens in 1.2 should be migrated to the new events model. Transfer and dispose events should remain as part of static model.</w:t>
+      </w:r>
+      <w:r>
+        <w:rPr>
+          <w:b/>
+        </w:rPr>
+        <w:t xml:space="preserve"> </w:t>
+      </w:r>
+      <w:r>
+        <w:rPr>
+          <w:b/>
+        </w:rPr>
+        <w:t>(UI and functional testing for all events)</w:t>
+      </w:r>
+    </w:p>
+    <w:p>
+      <w:pPr>
+        <w:rPr>
+          <w:b/>
+        </w:rPr>
+      </w:pPr>
+      <w:r>
+        <w:rPr>
+          <w:b/>
+        </w:rPr>
+        <w:t>Prerequisites:</w:t>
+      </w:r>
+    </w:p>
+    <w:p>
+      <w:pPr>
+        <w:spacing w:after="100" w:afterAutospacing="1" w:line="240" w:lineRule="auto"/>
+      </w:pPr>
+      <w:r>
+        <w:t xml:space="preserve">Import the caTissue v1.2 dump and upgrade it to v2.0. Dump location for Oracle is </w:t>
+      </w:r>
+      <w:hyperlink r:id="rId22" w:history="1">
+        <w:r>
+          <w:rPr>
+            <w:rStyle w:val="Hyperlink"/>
+          </w:rPr>
+          <w:t>https://ncisvn.nci.nih.gov/svn/catissue_persistent/caTissue Database Dump/</w:t>
+        </w:r>
+      </w:hyperlink>
+      <w:r>
+        <w:t xml:space="preserve"> </w:t>
+      </w:r>
+      <w:r>
+        <w:rPr>
+          <w:rFonts w:ascii="Verdana" w:hAnsi="Verdana"/>
+          <w:sz w:val="20"/>
+        </w:rPr>
+        <w:t xml:space="preserve"> </w:t>
+      </w:r>
+      <w:r>
+        <w:tab/>
+        <w:t xml:space="preserve">             </w:t>
+      </w:r>
+    </w:p>
+    <w:p>
+      <w:pPr>
+        <w:rPr>
+          <w:b/>
+        </w:rPr>
+      </w:pPr>
+      <w:r>
+        <w:rPr>
+          <w:b/>
+        </w:rPr>
+        <w:t>Procedure:</w:t>
+      </w:r>
+    </w:p>
+    <w:p>
+      <w:pPr>
+        <w:pStyle w:val="ListParagraph"/>
+        <w:numPr>
+          <w:ilvl w:val="0"/>
+          <w:numId w:val="7"/>
+        </w:numPr>
+      </w:pPr>
+      <w:r>
+        <w:t xml:space="preserve">Login into caTissue with </w:t>
+      </w:r>
+      <w:hyperlink r:id="rId23" w:history="1">
+        <w:r>
+          <w:rPr>
+            <w:rStyle w:val="Hyperlink"/>
+          </w:rPr>
+          <w:t>admin@admin.com</w:t>
+        </w:r>
+      </w:hyperlink>
+      <w:r>
+        <w:t xml:space="preserve"> user (Password: Test123).</w:t>
+      </w:r>
+    </w:p>
+    <w:p>
+      <w:pPr>
+        <w:pStyle w:val="ListParagraph"/>
+        <w:numPr>
+          <w:ilvl w:val="0"/>
+          <w:numId w:val="7"/>
+        </w:numPr>
+      </w:pPr>
+      <w:r>
+        <w:t xml:space="preserve">Navigate to Biospecimen data </w:t>
+      </w:r>
+      <w:r>
+        <w:sym w:font="Wingdings" w:char="F0E0"/>
+      </w:r>
+      <w:r>
+        <w:t xml:space="preserve">Specimen </w:t>
+      </w:r>
+      <w:r>
+        <w:sym w:font="Wingdings" w:char="F0E0"/>
+      </w:r>
+      <w:r>
+        <w:t>Edit page.</w:t>
+      </w:r>
+    </w:p>
+    <w:p>
+      <w:pPr>
+        <w:pStyle w:val="ListParagraph"/>
+        <w:numPr>
+          <w:ilvl w:val="0"/>
+          <w:numId w:val="7"/>
+        </w:numPr>
+      </w:pPr>
+      <w:r>
+        <w:t>Search for the specimen labels given below (</w:t>
+      </w:r>
+      <w:r>
+        <w:rPr>
+          <w:b/>
+          <w:i/>
+        </w:rPr>
+        <w:t>Table1</w:t>
+      </w:r>
+      <w:r>
+        <w:t>). Go to event tab on specimen details page.</w:t>
+      </w:r>
+    </w:p>
+    <w:p>
+      <w:pPr>
+        <w:pStyle w:val="ListParagraph"/>
+        <w:numPr>
+          <w:ilvl w:val="0"/>
+          <w:numId w:val="7"/>
+        </w:numPr>
+      </w:pPr>
+      <w:r>
+        <w:t>Open the specified event in edit mode and verify the data. (Refer the expected output)</w:t>
+      </w:r>
+    </w:p>
+    <w:p>
+      <w:pPr>
+        <w:pStyle w:val="ListParagraph"/>
+      </w:pPr>
+    </w:p>
+    <w:tbl>
+      <w:tblPr>
+        <w:tblStyle w:val="LightShading-Accent11"/>
+        <w:tblW w:w="0" w:type="auto"/>
+        <w:tblInd w:w="990" w:type="dxa"/>
+        <w:tblLook w:val="04A0"/>
+      </w:tblPr>
+      <w:tblGrid>
+        <w:gridCol w:w="1968"/>
+        <w:gridCol w:w="2910"/>
+      </w:tblGrid>
+      <w:tr>
+        <w:trPr>
+          <w:cnfStyle w:val="100000000000"/>
+          <w:trHeight w:val="270"/>
+        </w:trPr>
+        <w:tc>
+          <w:tcPr>
+            <w:cnfStyle w:val="001000000000"/>
+            <w:tcW w:w="1968" w:type="dxa"/>
+          </w:tcPr>
+          <w:p>
+            <w:pPr>
+              <w:pStyle w:val="ListParagraph"/>
+              <w:ind w:left="0"/>
+              <w:rPr>
+                <w:b w:val="0"/>
+              </w:rPr>
+            </w:pPr>
+            <w:r>
+              <w:t>Specimen Label</w:t>
+            </w:r>
+          </w:p>
+        </w:tc>
+        <w:tc>
+          <w:tcPr>
+            <w:tcW w:w="2910" w:type="dxa"/>
+          </w:tcPr>
+          <w:p>
+            <w:pPr>
+              <w:pStyle w:val="ListParagraph"/>
+              <w:ind w:left="0"/>
+              <w:cnfStyle w:val="100000000000"/>
+              <w:rPr>
+                <w:b w:val="0"/>
+              </w:rPr>
+            </w:pPr>
+            <w:r>
+              <w:t xml:space="preserve">Event </w:t>
+            </w:r>
+          </w:p>
+        </w:tc>
+      </w:tr>
+      <w:tr>
+        <w:trPr>
+          <w:cnfStyle w:val="000000100000"/>
+          <w:trHeight w:val="270"/>
+        </w:trPr>
+        <w:tc>
+          <w:tcPr>
+            <w:cnfStyle w:val="001000000000"/>
+            <w:tcW w:w="1968" w:type="dxa"/>
+          </w:tcPr>
+          <w:p>
+            <w:pPr>
+              <w:pStyle w:val="ListParagraph"/>
+              <w:ind w:left="0"/>
+            </w:pPr>
+            <w:r>
+              <w:t>32</w:t>
+            </w:r>
+          </w:p>
+        </w:tc>
+        <w:tc>
+          <w:tcPr>
+            <w:tcW w:w="2910" w:type="dxa"/>
+          </w:tcPr>
+          <w:p>
+            <w:pPr>
+              <w:pStyle w:val="ListParagraph"/>
+              <w:ind w:left="0"/>
+              <w:cnfStyle w:val="000000100000"/>
+            </w:pPr>
+            <w:r>
+              <w:t>Tissue specimen review</w:t>
+            </w:r>
+          </w:p>
+        </w:tc>
+      </w:tr>
+      <w:tr>
+        <w:trPr>
+          <w:trHeight w:val="255"/>
+        </w:trPr>
+        <w:tc>
+          <w:tcPr>
+            <w:cnfStyle w:val="001000000000"/>
+            <w:tcW w:w="1968" w:type="dxa"/>
+          </w:tcPr>
+          <w:p>
+            <w:pPr>
+              <w:pStyle w:val="ListParagraph"/>
+              <w:ind w:left="0"/>
+            </w:pPr>
+            <w:r>
+              <w:t>SP_5</w:t>
+            </w:r>
+          </w:p>
+        </w:tc>
+        <w:tc>
+          <w:tcPr>
+            <w:tcW w:w="2910" w:type="dxa"/>
+          </w:tcPr>
+          <w:p>
+            <w:pPr>
+              <w:pStyle w:val="ListParagraph"/>
+              <w:ind w:left="0"/>
+              <w:cnfStyle w:val="000000000000"/>
+            </w:pPr>
+            <w:r>
+              <w:t>Fluid specimen review</w:t>
+            </w:r>
+          </w:p>
+        </w:tc>
+      </w:tr>
+      <w:tr>
+        <w:trPr>
+          <w:cnfStyle w:val="000000100000"/>
+          <w:trHeight w:val="270"/>
+        </w:trPr>
+        <w:tc>
+          <w:tcPr>
+            <w:cnfStyle w:val="001000000000"/>
+            <w:tcW w:w="1968" w:type="dxa"/>
+          </w:tcPr>
+          <w:p>
+            <w:pPr>
+              <w:pStyle w:val="ListParagraph"/>
+              <w:ind w:left="0"/>
+            </w:pPr>
+            <w:r>
+              <w:t>SP_4</w:t>
+            </w:r>
+          </w:p>
+        </w:tc>
+        <w:tc>
+          <w:tcPr>
+            <w:tcW w:w="2910" w:type="dxa"/>
+          </w:tcPr>
+          <w:p>
+            <w:pPr>
+              <w:pStyle w:val="ListParagraph"/>
+              <w:ind w:left="0"/>
+              <w:cnfStyle w:val="000000100000"/>
+            </w:pPr>
+            <w:r>
+              <w:t>Cell specimen review</w:t>
+            </w:r>
+          </w:p>
+        </w:tc>
+      </w:tr>
+      <w:tr>
+        <w:trPr>
+          <w:trHeight w:val="255"/>
+        </w:trPr>
+        <w:tc>
+          <w:tcPr>
+            <w:cnfStyle w:val="001000000000"/>
+            <w:tcW w:w="1968" w:type="dxa"/>
+          </w:tcPr>
+          <w:p>
+            <w:pPr>
+              <w:pStyle w:val="ListParagraph"/>
+              <w:ind w:left="0"/>
+            </w:pPr>
+            <w:r>
+              <w:t>SP_3</w:t>
+            </w:r>
+          </w:p>
+        </w:tc>
+        <w:tc>
+          <w:tcPr>
+            <w:tcW w:w="2910" w:type="dxa"/>
+          </w:tcPr>
+          <w:p>
+            <w:pPr>
+              <w:pStyle w:val="ListParagraph"/>
+              <w:ind w:left="0"/>
+              <w:cnfStyle w:val="000000000000"/>
+            </w:pPr>
+            <w:r>
+              <w:t>Molecular specimen review</w:t>
+            </w:r>
+          </w:p>
+        </w:tc>
+      </w:tr>
+      <w:tr>
+        <w:trPr>
+          <w:cnfStyle w:val="000000100000"/>
+          <w:trHeight w:val="270"/>
+        </w:trPr>
+        <w:tc>
+          <w:tcPr>
+            <w:cnfStyle w:val="001000000000"/>
+            <w:tcW w:w="1968" w:type="dxa"/>
+          </w:tcPr>
+          <w:p>
+            <w:pPr>
+              <w:pStyle w:val="ListParagraph"/>
+              <w:ind w:left="0"/>
+            </w:pPr>
+            <w:r>
+              <w:t>25</w:t>
+            </w:r>
+          </w:p>
+        </w:tc>
+        <w:tc>
+          <w:tcPr>
+            <w:tcW w:w="2910" w:type="dxa"/>
+          </w:tcPr>
+          <w:p>
+            <w:pPr>
+              <w:pStyle w:val="ListParagraph"/>
+              <w:ind w:left="0"/>
+              <w:cnfStyle w:val="000000100000"/>
+            </w:pPr>
+            <w:r>
+              <w:t>Spun</w:t>
+            </w:r>
+          </w:p>
+        </w:tc>
+      </w:tr>
+      <w:tr>
+        <w:trPr>
+          <w:trHeight w:val="270"/>
+        </w:trPr>
+        <w:tc>
+          <w:tcPr>
+            <w:cnfStyle w:val="001000000000"/>
+            <w:tcW w:w="1968" w:type="dxa"/>
+          </w:tcPr>
+          <w:p>
+            <w:pPr>
+              <w:pStyle w:val="ListParagraph"/>
+              <w:ind w:left="0"/>
+            </w:pPr>
+            <w:r>
+              <w:t>26</w:t>
+            </w:r>
+          </w:p>
+        </w:tc>
+        <w:tc>
+          <w:tcPr>
+            <w:tcW w:w="2910" w:type="dxa"/>
+          </w:tcPr>
+          <w:p>
+            <w:pPr>
+              <w:pStyle w:val="ListParagraph"/>
+              <w:ind w:left="0"/>
+              <w:cnfStyle w:val="000000000000"/>
+            </w:pPr>
+            <w:r>
+              <w:t>Thaw</w:t>
+            </w:r>
+          </w:p>
+        </w:tc>
+      </w:tr>
+      <w:tr>
+        <w:trPr>
+          <w:cnfStyle w:val="000000100000"/>
+          <w:trHeight w:val="255"/>
+        </w:trPr>
+        <w:tc>
+          <w:tcPr>
+            <w:cnfStyle w:val="001000000000"/>
+            <w:tcW w:w="1968" w:type="dxa"/>
+          </w:tcPr>
+          <w:p>
+            <w:pPr>
+              <w:pStyle w:val="ListParagraph"/>
+              <w:ind w:left="0"/>
+            </w:pPr>
+            <w:r>
+              <w:t>1_3</w:t>
+            </w:r>
+          </w:p>
+        </w:tc>
+        <w:tc>
+          <w:tcPr>
+            <w:tcW w:w="2910" w:type="dxa"/>
+          </w:tcPr>
+          <w:p>
+            <w:pPr>
+              <w:pStyle w:val="ListParagraph"/>
+              <w:ind w:left="0"/>
+              <w:cnfStyle w:val="000000100000"/>
+            </w:pPr>
+            <w:r>
+              <w:t>Frozen</w:t>
+            </w:r>
+          </w:p>
+        </w:tc>
+      </w:tr>
+      <w:tr>
+        <w:trPr>
+          <w:trHeight w:val="270"/>
+        </w:trPr>
+        <w:tc>
+          <w:tcPr>
+            <w:cnfStyle w:val="001000000000"/>
+            <w:tcW w:w="1968" w:type="dxa"/>
+          </w:tcPr>
+          <w:p>
+            <w:pPr>
+              <w:pStyle w:val="ListParagraph"/>
+              <w:ind w:left="0"/>
+            </w:pPr>
+            <w:r>
+              <w:t>1_3</w:t>
+            </w:r>
+          </w:p>
+        </w:tc>
+        <w:tc>
+          <w:tcPr>
+            <w:tcW w:w="2910" w:type="dxa"/>
+          </w:tcPr>
+          <w:p>
+            <w:pPr>
+              <w:pStyle w:val="ListParagraph"/>
+              <w:ind w:left="0"/>
+              <w:cnfStyle w:val="000000000000"/>
+            </w:pPr>
+            <w:r>
+              <w:t>Fixed</w:t>
+            </w:r>
+          </w:p>
+        </w:tc>
+      </w:tr>
+      <w:tr>
+        <w:trPr>
+          <w:cnfStyle w:val="000000100000"/>
+          <w:trHeight w:val="270"/>
+        </w:trPr>
+        <w:tc>
+          <w:tcPr>
+            <w:cnfStyle w:val="001000000000"/>
+            <w:tcW w:w="1968" w:type="dxa"/>
+          </w:tcPr>
+          <w:p>
+            <w:pPr>
+              <w:pStyle w:val="ListParagraph"/>
+              <w:ind w:left="0"/>
+            </w:pPr>
+            <w:r>
+              <w:t>SP_4</w:t>
+            </w:r>
+          </w:p>
+        </w:tc>
+        <w:tc>
+          <w:tcPr>
+            <w:tcW w:w="2910" w:type="dxa"/>
+          </w:tcPr>
+          <w:p>
+            <w:pPr>
+              <w:pStyle w:val="ListParagraph"/>
+              <w:ind w:left="0"/>
+              <w:cnfStyle w:val="000000100000"/>
+            </w:pPr>
+            <w:r>
+              <w:t>Check In Check Out</w:t>
+            </w:r>
+          </w:p>
+        </w:tc>
+      </w:tr>
+      <w:tr>
+        <w:trPr>
+          <w:trHeight w:val="270"/>
+        </w:trPr>
+        <w:tc>
+          <w:tcPr>
+            <w:cnfStyle w:val="001000000000"/>
+            <w:tcW w:w="1968" w:type="dxa"/>
+          </w:tcPr>
+          <w:p>
+            <w:pPr>
+              <w:pStyle w:val="ListParagraph"/>
+              <w:ind w:left="0"/>
+            </w:pPr>
+            <w:r>
+              <w:t>38</w:t>
+            </w:r>
+          </w:p>
+        </w:tc>
+        <w:tc>
+          <w:tcPr>
+            <w:tcW w:w="2910" w:type="dxa"/>
+          </w:tcPr>
+          <w:p>
+            <w:pPr>
+              <w:pStyle w:val="ListParagraph"/>
+              <w:ind w:left="0"/>
+              <w:cnfStyle w:val="000000000000"/>
+            </w:pPr>
+            <w:r>
+              <w:t>Embedded</w:t>
+            </w:r>
+          </w:p>
+        </w:tc>
+      </w:tr>
+      <w:tr>
+        <w:trPr>
+          <w:cnfStyle w:val="000000100000"/>
+          <w:trHeight w:val="270"/>
+        </w:trPr>
+        <w:tc>
+          <w:tcPr>
+            <w:cnfStyle w:val="001000000000"/>
+            <w:tcW w:w="1968" w:type="dxa"/>
+          </w:tcPr>
+          <w:p>
+            <w:pPr>
+              <w:pStyle w:val="ListParagraph"/>
+              <w:ind w:left="0"/>
+            </w:pPr>
+            <w:r>
+              <w:t>38</w:t>
+            </w:r>
+          </w:p>
+        </w:tc>
+        <w:tc>
+          <w:tcPr>
+            <w:tcW w:w="2910" w:type="dxa"/>
+          </w:tcPr>
+          <w:p>
+            <w:pPr>
+              <w:pStyle w:val="ListParagraph"/>
+              <w:ind w:left="0"/>
+              <w:cnfStyle w:val="000000100000"/>
+            </w:pPr>
+            <w:r>
+              <w:t>Procedure</w:t>
+            </w:r>
+          </w:p>
+        </w:tc>
+      </w:tr>
+      <w:tr>
+        <w:trPr>
+          <w:trHeight w:val="270"/>
+        </w:trPr>
+        <w:tc>
+          <w:tcPr>
+            <w:cnfStyle w:val="001000000000"/>
+            <w:tcW w:w="1968" w:type="dxa"/>
+          </w:tcPr>
+          <w:p>
+            <w:pPr>
+              <w:pStyle w:val="ListParagraph"/>
+              <w:ind w:left="0"/>
+            </w:pPr>
+            <w:r>
+              <w:t>SP_4</w:t>
+            </w:r>
+          </w:p>
+        </w:tc>
+        <w:tc>
+          <w:tcPr>
+            <w:tcW w:w="2910" w:type="dxa"/>
+          </w:tcPr>
+          <w:p>
+            <w:pPr>
+              <w:pStyle w:val="ListParagraph"/>
+              <w:ind w:left="0"/>
+              <w:cnfStyle w:val="000000000000"/>
+            </w:pPr>
+            <w:r>
+              <w:t xml:space="preserve">Transfer </w:t>
+            </w:r>
+          </w:p>
+        </w:tc>
+      </w:tr>
+      <w:tr>
+        <w:trPr>
+          <w:cnfStyle w:val="000000100000"/>
+          <w:trHeight w:val="270"/>
+        </w:trPr>
+        <w:tc>
+          <w:tcPr>
+            <w:cnfStyle w:val="001000000000"/>
+            <w:tcW w:w="1968" w:type="dxa"/>
+          </w:tcPr>
+          <w:p>
+            <w:pPr>
+              <w:pStyle w:val="ListParagraph"/>
+              <w:ind w:left="0"/>
+            </w:pPr>
+            <w:r>
+              <w:t>48</w:t>
+            </w:r>
+          </w:p>
+        </w:tc>
+        <w:tc>
+          <w:tcPr>
+            <w:tcW w:w="2910" w:type="dxa"/>
+          </w:tcPr>
+          <w:p>
+            <w:pPr>
+              <w:pStyle w:val="ListParagraph"/>
+              <w:ind w:left="0"/>
+              <w:cnfStyle w:val="000000100000"/>
+            </w:pPr>
+            <w:r>
+              <w:t>Disposal</w:t>
+            </w:r>
+          </w:p>
+        </w:tc>
+      </w:tr>
+    </w:tbl>
+    <w:p>
+      <w:pPr>
+        <w:pStyle w:val="ListParagraph"/>
+      </w:pPr>
+      <w:r>
+        <w:rPr>
+          <w:b/>
+          <w:i/>
+        </w:rPr>
+        <w:t xml:space="preserve">   </w:t>
+      </w:r>
+      <w:r>
+        <w:rPr>
+          <w:b/>
+          <w:i/>
+        </w:rPr>
+        <w:t>Table 1</w:t>
+      </w:r>
+      <w:r>
+        <w:t>: specimen details</w:t>
+      </w:r>
+    </w:p>
+    <w:p>
+      <w:pPr>
+        <w:pStyle w:val="ListParagraph"/>
+      </w:pPr>
+    </w:p>
+    <w:p>
+      <w:pPr>
+        <w:pStyle w:val="ListParagraph"/>
+        <w:numPr>
+          <w:ilvl w:val="0"/>
+          <w:numId w:val="7"/>
+        </w:numPr>
+      </w:pPr>
+      <w:r>
+        <w:t>Search for specimen label “SP_4”. On specimen Details page add transfer event to specimen select storage position using map option to “Washu_Test_Storage_Type_3”.</w:t>
+      </w:r>
+    </w:p>
+    <w:p>
+      <w:pPr>
+        <w:pStyle w:val="ListParagraph"/>
+        <w:numPr>
+          <w:ilvl w:val="0"/>
+          <w:numId w:val="7"/>
+        </w:numPr>
+      </w:pPr>
+      <w:r>
+        <w:t xml:space="preserve">Search for specimen label “49”. Add a disposal event to the specimen, set the activity status as ‘Closed’. </w:t>
+      </w:r>
+    </w:p>
+    <w:p>
+      <w:pPr>
+        <w:pStyle w:val="ListParagraph"/>
+        <w:numPr>
+          <w:ilvl w:val="0"/>
+          <w:numId w:val="7"/>
+        </w:numPr>
+      </w:pPr>
+      <w:r>
+        <w:t xml:space="preserve">Navigate to Biospecimen Data </w:t>
+      </w:r>
+      <w:r>
+        <w:sym w:font="Wingdings" w:char="F0E0"/>
+      </w:r>
+      <w:r>
+        <w:t>CP based view, Select collection protocol “</w:t>
+      </w:r>
+      <w:proofErr w:type="spellStart"/>
+      <w:r>
+        <w:t>CP_Test</w:t>
+      </w:r>
+      <w:proofErr w:type="spellEnd"/>
+      <w:r>
+        <w:t>”, select participant “</w:t>
+      </w:r>
+      <w:r>
+        <w:t>N/A (81_181)</w:t>
+      </w:r>
+      <w:r>
+        <w:t>”. From specimen details tree, select parent specimen “53”, open event dashboard. Now, select child specimen “53_6”, observe the event dashboard.</w:t>
+      </w:r>
+    </w:p>
+    <w:p>
+      <w:pPr>
+        <w:pStyle w:val="ListParagraph"/>
+        <w:numPr>
+          <w:ilvl w:val="0"/>
+          <w:numId w:val="7"/>
+        </w:numPr>
+      </w:pPr>
+      <w:r>
+        <w:t xml:space="preserve">Open a specimen “53” in edit mode, go to event tab, </w:t>
+      </w:r>
+      <w:proofErr w:type="gramStart"/>
+      <w:r>
+        <w:t>open</w:t>
+      </w:r>
+      <w:proofErr w:type="gramEnd"/>
+      <w:r>
+        <w:t xml:space="preserve"> the </w:t>
+      </w:r>
+      <w:proofErr w:type="spellStart"/>
+      <w:r>
+        <w:t>creationEvent</w:t>
+      </w:r>
+      <w:proofErr w:type="spellEnd"/>
+      <w:r>
+        <w:t xml:space="preserve"> from the dashboard. </w:t>
+      </w:r>
+    </w:p>
+    <w:p>
+      <w:pPr>
+        <w:rPr>
+          <w:b/>
+        </w:rPr>
+      </w:pPr>
+      <w:r>
+        <w:rPr>
+          <w:b/>
+        </w:rPr>
+        <w:t>Expected Output:</w:t>
+      </w:r>
+    </w:p>
+    <w:p>
+      <w:r>
+        <w:t>2 specimen label search open the specimen details page in edit mode</w:t>
+      </w:r>
+    </w:p>
+    <w:p>
+      <w:r>
+        <w:lastRenderedPageBreak/>
+        <w:t xml:space="preserve">4 Event tab shows the list of event associated with the specimen. </w:t>
+      </w:r>
+      <w:r>
+        <w:t xml:space="preserve"> Clicking on any event should open the event details page in edit mode. </w:t>
+      </w:r>
+    </w:p>
+    <w:p>
+      <w:r>
+        <w:t>Event page should look similar to the</w:t>
+      </w:r>
+      <w:r>
+        <w:t xml:space="preserve"> v1.2. Enumerated attribute should be shown as dropdowns, ‘reason for deviation’ text area shown to add comments. No additional scroll bar should be present on page.</w:t>
+      </w:r>
+    </w:p>
+    <w:tbl>
+      <w:tblPr>
+        <w:tblStyle w:val="LightShading-Accent11"/>
+        <w:tblW w:w="10008" w:type="dxa"/>
+        <w:tblLook w:val="04A0"/>
+      </w:tblPr>
+      <w:tblGrid>
+        <w:gridCol w:w="1458"/>
+        <w:gridCol w:w="2700"/>
+        <w:gridCol w:w="5850"/>
+      </w:tblGrid>
+      <w:tr>
+        <w:trPr>
+          <w:cnfStyle w:val="100000000000"/>
+        </w:trPr>
+        <w:tc>
+          <w:tcPr>
+            <w:cnfStyle w:val="001000000000"/>
+            <w:tcW w:w="1458" w:type="dxa"/>
+          </w:tcPr>
+          <w:p>
+            <w:r>
+              <w:t xml:space="preserve"> Specimen</w:t>
+            </w:r>
+          </w:p>
+        </w:tc>
+        <w:tc>
+          <w:tcPr>
+            <w:tcW w:w="2700" w:type="dxa"/>
+          </w:tcPr>
+          <w:p>
+            <w:pPr>
+              <w:cnfStyle w:val="100000000000"/>
+            </w:pPr>
+            <w:r>
+              <w:t>Event</w:t>
+            </w:r>
+          </w:p>
+        </w:tc>
+        <w:tc>
+          <w:tcPr>
+            <w:tcW w:w="5850" w:type="dxa"/>
+          </w:tcPr>
+          <w:p>
+            <w:pPr>
+              <w:cnfStyle w:val="100000000000"/>
+            </w:pPr>
+            <w:r>
+              <w:t>Event data</w:t>
+            </w:r>
+          </w:p>
+        </w:tc>
+      </w:tr>
+      <w:tr>
+        <w:trPr>
+          <w:cnfStyle w:val="000000100000"/>
+        </w:trPr>
+        <w:tc>
+          <w:tcPr>
+            <w:cnfStyle w:val="001000000000"/>
+            <w:tcW w:w="1458" w:type="dxa"/>
+          </w:tcPr>
+          <w:p>
+            <w:r>
+              <w:t>32</w:t>
+            </w:r>
+          </w:p>
+        </w:tc>
+        <w:tc>
+          <w:tcPr>
+            <w:tcW w:w="2700" w:type="dxa"/>
+          </w:tcPr>
+          <w:p>
+            <w:pPr>
+              <w:cnfStyle w:val="000000100000"/>
+            </w:pPr>
+            <w:r>
+              <w:t>Tissue Specimen Review</w:t>
+            </w:r>
+          </w:p>
+        </w:tc>
+        <w:tc>
+          <w:tcPr>
+            <w:tcW w:w="5850" w:type="dxa"/>
+          </w:tcPr>
+          <w:p>
+            <w:pPr>
+              <w:cnfStyle w:val="000000100000"/>
+            </w:pPr>
+            <w:r>
+              <w:rPr>
+                <w:color w:val="auto"/>
+              </w:rPr>
+              <w:t>User</w:t>
+            </w:r>
+            <w:r>
+              <w:t xml:space="preserve"> : Admin, Admin</w:t>
+            </w:r>
+          </w:p>
+          <w:p>
+            <w:pPr>
+              <w:cnfStyle w:val="000000100000"/>
+            </w:pPr>
+            <w:r>
+              <w:rPr>
+                <w:color w:val="auto"/>
+              </w:rPr>
+              <w:t>Date</w:t>
+            </w:r>
+            <w:r>
+              <w:t xml:space="preserve"> : </w:t>
+            </w:r>
+            <w:r>
+              <w:t>06-09-2011</w:t>
+            </w:r>
+            <w:r>
+              <w:t xml:space="preserve"> Time : 2 hr, 52 min</w:t>
+            </w:r>
+          </w:p>
+          <w:p>
+            <w:pPr>
+              <w:cnfStyle w:val="000000100000"/>
+            </w:pPr>
+            <w:r>
+              <w:rPr>
+                <w:color w:val="auto"/>
+              </w:rPr>
+              <w:t xml:space="preserve">Neo Plastic </w:t>
+            </w:r>
+            <w:proofErr w:type="spellStart"/>
+            <w:r>
+              <w:rPr>
+                <w:color w:val="auto"/>
+              </w:rPr>
+              <w:t>Cellularity</w:t>
+            </w:r>
+            <w:proofErr w:type="spellEnd"/>
+            <w:r>
+              <w:rPr>
+                <w:color w:val="auto"/>
+              </w:rPr>
+              <w:t xml:space="preserve"> Percentage</w:t>
+            </w:r>
+            <w:r>
+              <w:t xml:space="preserve"> : 9.0</w:t>
+            </w:r>
+          </w:p>
+          <w:p>
+            <w:pPr>
+              <w:cnfStyle w:val="000000100000"/>
+            </w:pPr>
+            <w:r>
+              <w:rPr>
+                <w:color w:val="auto"/>
+              </w:rPr>
+              <w:t>Lymphocytic Percentage</w:t>
+            </w:r>
+            <w:r>
+              <w:t xml:space="preserve"> : 78.0</w:t>
+            </w:r>
+          </w:p>
+          <w:p>
+            <w:pPr>
+              <w:cnfStyle w:val="000000100000"/>
+            </w:pPr>
+            <w:r>
+              <w:rPr>
+                <w:color w:val="auto"/>
+              </w:rPr>
+              <w:t>Necrosis Percentage</w:t>
+            </w:r>
+            <w:r>
+              <w:t xml:space="preserve"> : 45.0</w:t>
+            </w:r>
+          </w:p>
+          <w:p>
+            <w:pPr>
+              <w:cnfStyle w:val="000000100000"/>
+            </w:pPr>
+            <w:r>
+              <w:rPr>
+                <w:color w:val="auto"/>
+              </w:rPr>
+              <w:t xml:space="preserve">Total </w:t>
+            </w:r>
+            <w:proofErr w:type="spellStart"/>
+            <w:r>
+              <w:rPr>
+                <w:color w:val="auto"/>
+              </w:rPr>
+              <w:t>Cellularity</w:t>
+            </w:r>
+            <w:proofErr w:type="spellEnd"/>
+            <w:r>
+              <w:rPr>
+                <w:color w:val="auto"/>
+              </w:rPr>
+              <w:t xml:space="preserve"> Percentage</w:t>
+            </w:r>
+            <w:r>
+              <w:t xml:space="preserve"> : 23.0</w:t>
+            </w:r>
+          </w:p>
+          <w:p>
+            <w:pPr>
+              <w:cnfStyle w:val="000000100000"/>
+            </w:pPr>
+            <w:r>
+              <w:rPr>
+                <w:color w:val="auto"/>
+              </w:rPr>
+              <w:t>Histological Quantity</w:t>
+            </w:r>
+            <w:r>
+              <w:t xml:space="preserve"> : </w:t>
+            </w:r>
+            <w:r>
+              <w:t>Excellent- Definable Nuclear Detail</w:t>
+            </w:r>
+            <w:r>
+              <w:t xml:space="preserve"> </w:t>
+            </w:r>
+            <w:r>
+              <w:rPr>
+                <w:sz w:val="16"/>
+                <w:szCs w:val="16"/>
+              </w:rPr>
+              <w:t>(dropdown should be shown)</w:t>
+            </w:r>
+          </w:p>
+        </w:tc>
+      </w:tr>
+      <w:tr>
+        <w:tc>
+          <w:tcPr>
+            <w:cnfStyle w:val="001000000000"/>
+            <w:tcW w:w="1458" w:type="dxa"/>
+          </w:tcPr>
+          <w:p>
+            <w:r>
+              <w:t>SP_5</w:t>
+            </w:r>
+          </w:p>
+        </w:tc>
+        <w:tc>
+          <w:tcPr>
+            <w:tcW w:w="2700" w:type="dxa"/>
+          </w:tcPr>
+          <w:p>
+            <w:pPr>
+              <w:cnfStyle w:val="000000000000"/>
+            </w:pPr>
+            <w:r>
+              <w:t>Fluid Specimen Review</w:t>
+            </w:r>
+          </w:p>
+        </w:tc>
+        <w:tc>
+          <w:tcPr>
+            <w:tcW w:w="5850" w:type="dxa"/>
+          </w:tcPr>
+          <w:p>
+            <w:pPr>
+              <w:cnfStyle w:val="000000000000"/>
+            </w:pPr>
+            <w:r>
+              <w:rPr>
+                <w:color w:val="auto"/>
+              </w:rPr>
+              <w:t>User</w:t>
+            </w:r>
+            <w:r>
+              <w:t>: Admin, Admin</w:t>
+            </w:r>
+          </w:p>
+          <w:p>
+            <w:pPr>
+              <w:cnfStyle w:val="000000000000"/>
+            </w:pPr>
+            <w:r>
+              <w:rPr>
+                <w:color w:val="auto"/>
+              </w:rPr>
+              <w:t>Date</w:t>
+            </w:r>
+            <w:r>
+              <w:t>: 07-18-2011 Time: 4 hr, 35 min</w:t>
+            </w:r>
+          </w:p>
+          <w:p>
+            <w:pPr>
+              <w:cnfStyle w:val="000000000000"/>
+            </w:pPr>
+            <w:r>
+              <w:rPr>
+                <w:color w:val="auto"/>
+              </w:rPr>
+              <w:t>Cell count</w:t>
+            </w:r>
+            <w:r>
+              <w:t xml:space="preserve"> : 56.0</w:t>
+            </w:r>
+          </w:p>
+          <w:p>
+            <w:pPr>
+              <w:cnfStyle w:val="000000000000"/>
+            </w:pPr>
+            <w:r>
+              <w:rPr>
+                <w:color w:val="auto"/>
+              </w:rPr>
+              <w:t>Comments</w:t>
+            </w:r>
+            <w:r>
+              <w:t xml:space="preserve">: </w:t>
+            </w:r>
+            <w:r>
+              <w:t>cell specimen review event added</w:t>
+            </w:r>
+          </w:p>
+        </w:tc>
+      </w:tr>
+      <w:tr>
+        <w:trPr>
+          <w:cnfStyle w:val="000000100000"/>
+        </w:trPr>
+        <w:tc>
+          <w:tcPr>
+            <w:cnfStyle w:val="001000000000"/>
+            <w:tcW w:w="1458" w:type="dxa"/>
+          </w:tcPr>
+          <w:p>
+            <w:r>
+              <w:t>SP_4</w:t>
+            </w:r>
+          </w:p>
+        </w:tc>
+        <w:tc>
+          <w:tcPr>
+            <w:tcW w:w="2700" w:type="dxa"/>
+          </w:tcPr>
+          <w:p>
+            <w:pPr>
+              <w:cnfStyle w:val="000000100000"/>
+            </w:pPr>
+            <w:r>
+              <w:t>Cell Specimen Review</w:t>
+            </w:r>
+          </w:p>
+        </w:tc>
+        <w:tc>
+          <w:tcPr>
+            <w:tcW w:w="5850" w:type="dxa"/>
+          </w:tcPr>
+          <w:p>
+            <w:pPr>
+              <w:cnfStyle w:val="000000100000"/>
+            </w:pPr>
+            <w:r>
+              <w:rPr>
+                <w:color w:val="auto"/>
+              </w:rPr>
+              <w:t>User</w:t>
+            </w:r>
+            <w:r>
+              <w:t>: Admin, Admin</w:t>
+            </w:r>
+          </w:p>
+          <w:p>
+            <w:pPr>
+              <w:cnfStyle w:val="000000100000"/>
+            </w:pPr>
+            <w:r>
+              <w:rPr>
+                <w:color w:val="auto"/>
+              </w:rPr>
+              <w:t>Date</w:t>
+            </w:r>
+            <w:r>
+              <w:t>: 07-18-2011 Time: 4 hr, 41 min</w:t>
+            </w:r>
+          </w:p>
+          <w:p>
+            <w:pPr>
+              <w:cnfStyle w:val="000000100000"/>
+            </w:pPr>
+            <w:r>
+              <w:rPr>
+                <w:color w:val="auto"/>
+              </w:rPr>
+              <w:t xml:space="preserve">Neo Plastic </w:t>
+            </w:r>
+            <w:proofErr w:type="spellStart"/>
+            <w:r>
+              <w:rPr>
+                <w:color w:val="auto"/>
+              </w:rPr>
+              <w:t>Cellularity</w:t>
+            </w:r>
+            <w:proofErr w:type="spellEnd"/>
+            <w:r>
+              <w:rPr>
+                <w:color w:val="auto"/>
+              </w:rPr>
+              <w:t xml:space="preserve"> Percentage</w:t>
+            </w:r>
+            <w:r>
+              <w:t xml:space="preserve"> : 78.0</w:t>
+            </w:r>
+          </w:p>
+          <w:p>
+            <w:pPr>
+              <w:cnfStyle w:val="000000100000"/>
+              <w:rPr>
+                <w:color w:val="auto"/>
+              </w:rPr>
+            </w:pPr>
+            <w:r>
+              <w:rPr>
+                <w:color w:val="auto"/>
+              </w:rPr>
+              <w:t>Viable Cell Percentage</w:t>
+            </w:r>
+            <w:r>
+              <w:rPr>
+                <w:color w:val="auto"/>
+              </w:rPr>
+              <w:t xml:space="preserve"> : </w:t>
+            </w:r>
+            <w:r>
+              <w:t>69</w:t>
+            </w:r>
+          </w:p>
+        </w:tc>
+      </w:tr>
+      <w:tr>
+        <w:tc>
+          <w:tcPr>
+            <w:cnfStyle w:val="001000000000"/>
+            <w:tcW w:w="1458" w:type="dxa"/>
+          </w:tcPr>
+          <w:p>
+            <w:r>
+              <w:t>SP_3</w:t>
+            </w:r>
+          </w:p>
+        </w:tc>
+        <w:tc>
+          <w:tcPr>
+            <w:tcW w:w="2700" w:type="dxa"/>
+          </w:tcPr>
+          <w:p>
+            <w:pPr>
+              <w:cnfStyle w:val="000000000000"/>
+            </w:pPr>
+            <w:r>
+              <w:t>Molecular Specimen Review</w:t>
+            </w:r>
+          </w:p>
+        </w:tc>
+        <w:tc>
+          <w:tcPr>
+            <w:tcW w:w="5850" w:type="dxa"/>
+          </w:tcPr>
+          <w:p>
+            <w:pPr>
+              <w:cnfStyle w:val="000000000000"/>
+            </w:pPr>
+            <w:r>
+              <w:rPr>
+                <w:color w:val="auto"/>
+              </w:rPr>
+              <w:t>User</w:t>
+            </w:r>
+            <w:r>
+              <w:t>: Admin, Admin</w:t>
+            </w:r>
+          </w:p>
+          <w:p>
+            <w:pPr>
+              <w:cnfStyle w:val="000000000000"/>
+            </w:pPr>
+            <w:r>
+              <w:rPr>
+                <w:color w:val="auto"/>
+              </w:rPr>
+              <w:t>Date</w:t>
+            </w:r>
+            <w:r>
+              <w:t xml:space="preserve">: </w:t>
+            </w:r>
+            <w:r>
+              <w:t>07-18-2011</w:t>
+            </w:r>
+            <w:r>
+              <w:t xml:space="preserve">, </w:t>
+            </w:r>
+            <w:r>
+              <w:rPr>
+                <w:color w:val="auto"/>
+              </w:rPr>
+              <w:t>Time</w:t>
+            </w:r>
+            <w:r>
+              <w:t xml:space="preserve"> : 4hr, 45 min</w:t>
+            </w:r>
+          </w:p>
+          <w:p>
+            <w:pPr>
+              <w:cnfStyle w:val="000000000000"/>
+            </w:pPr>
+            <w:r>
+              <w:rPr>
+                <w:color w:val="auto"/>
+              </w:rPr>
+              <w:t>Gel Image URL</w:t>
+            </w:r>
+            <w:r>
+              <w:t xml:space="preserve">: </w:t>
+            </w:r>
+            <w:hyperlink r:id="rId24" w:history="1">
+              <w:r>
+                <w:rPr>
+                  <w:rStyle w:val="Hyperlink"/>
+                </w:rPr>
+                <w:t>http://DNA_Gel_Image.jpg</w:t>
+              </w:r>
+            </w:hyperlink>
+            <w:r>
+              <w:t xml:space="preserve"> </w:t>
+            </w:r>
+          </w:p>
+          <w:p>
+            <w:pPr>
+              <w:cnfStyle w:val="000000000000"/>
+            </w:pPr>
+            <w:r>
+              <w:rPr>
+                <w:color w:val="auto"/>
+              </w:rPr>
+              <w:t>Gel Number</w:t>
+            </w:r>
+            <w:r>
+              <w:t xml:space="preserve">:  </w:t>
+            </w:r>
+            <w:r>
+              <w:t>185688</w:t>
+            </w:r>
+          </w:p>
+          <w:p>
+            <w:pPr>
+              <w:cnfStyle w:val="000000000000"/>
+            </w:pPr>
+            <w:r>
+              <w:rPr>
+                <w:color w:val="auto"/>
+              </w:rPr>
+              <w:t>Absorbance At 260:</w:t>
+            </w:r>
+            <w:r>
+              <w:t xml:space="preserve"> 89.0</w:t>
+            </w:r>
+          </w:p>
+          <w:p>
+            <w:pPr>
+              <w:cnfStyle w:val="000000000000"/>
+            </w:pPr>
+            <w:r>
+              <w:rPr>
+                <w:color w:val="auto"/>
+              </w:rPr>
+              <w:t>Absorbance At 280</w:t>
+            </w:r>
+            <w:r>
+              <w:t>: 23.0</w:t>
+            </w:r>
+          </w:p>
+          <w:p>
+            <w:pPr>
+              <w:cnfStyle w:val="000000000000"/>
+            </w:pPr>
+            <w:r>
+              <w:rPr>
+                <w:color w:val="auto"/>
+              </w:rPr>
+              <w:t>Absorbance ratio of 260/280</w:t>
+            </w:r>
+            <w:r>
+              <w:t xml:space="preserve">: 3.86957 </w:t>
+            </w:r>
+          </w:p>
+          <w:p>
+            <w:pPr>
+              <w:cnfStyle w:val="000000000000"/>
+            </w:pPr>
+            <w:r>
+              <w:rPr>
+                <w:color w:val="auto"/>
+              </w:rPr>
+              <w:t>Quality Index</w:t>
+            </w:r>
+            <w:r>
+              <w:t>: good</w:t>
+            </w:r>
+          </w:p>
+          <w:p>
+            <w:pPr>
+              <w:cnfStyle w:val="000000000000"/>
+            </w:pPr>
+            <w:r>
+              <w:rPr>
+                <w:color w:val="auto"/>
+              </w:rPr>
+              <w:t>Lane Number</w:t>
+            </w:r>
+            <w:r>
+              <w:t>:  4</w:t>
+            </w:r>
+          </w:p>
+          <w:p>
+            <w:pPr>
+              <w:cnfStyle w:val="000000000000"/>
+            </w:pPr>
+            <w:r>
+              <w:rPr>
+                <w:color w:val="auto"/>
+              </w:rPr>
+              <w:t>Ratio 28S To 18S</w:t>
+            </w:r>
+            <w:r>
+              <w:t>: 1.0</w:t>
+            </w:r>
+          </w:p>
+        </w:tc>
+      </w:tr>
+      <w:tr>
+        <w:trPr>
+          <w:cnfStyle w:val="000000100000"/>
+        </w:trPr>
+        <w:tc>
+          <w:tcPr>
+            <w:cnfStyle w:val="001000000000"/>
+            <w:tcW w:w="1458" w:type="dxa"/>
+          </w:tcPr>
+          <w:p>
+            <w:r>
+              <w:t>25</w:t>
+            </w:r>
+          </w:p>
+        </w:tc>
+        <w:tc>
+          <w:tcPr>
+            <w:tcW w:w="2700" w:type="dxa"/>
+          </w:tcPr>
+          <w:p>
+            <w:pPr>
+              <w:cnfStyle w:val="000000100000"/>
+            </w:pPr>
+            <w:r>
+              <w:t>Spun</w:t>
+            </w:r>
+          </w:p>
+        </w:tc>
+        <w:tc>
+          <w:tcPr>
+            <w:tcW w:w="5850" w:type="dxa"/>
+          </w:tcPr>
+          <w:p>
+            <w:pPr>
+              <w:cnfStyle w:val="000000100000"/>
+            </w:pPr>
+            <w:r>
+              <w:rPr>
+                <w:color w:val="auto"/>
+              </w:rPr>
+              <w:t>User</w:t>
+            </w:r>
+            <w:r>
+              <w:t>:  Admin, Admin</w:t>
+            </w:r>
+          </w:p>
+          <w:p>
+            <w:pPr>
+              <w:cnfStyle w:val="000000100000"/>
+            </w:pPr>
+            <w:r>
+              <w:rPr>
+                <w:color w:val="auto"/>
+              </w:rPr>
+              <w:t>Date</w:t>
+            </w:r>
+            <w:r>
+              <w:t xml:space="preserve">:  </w:t>
+            </w:r>
+            <w:r>
+              <w:t>07-18-2011</w:t>
+            </w:r>
+            <w:r>
+              <w:t>, Time:  4hr,  54 min</w:t>
+            </w:r>
+          </w:p>
+          <w:p>
+            <w:pPr>
+              <w:cnfStyle w:val="000000100000"/>
+            </w:pPr>
+            <w:proofErr w:type="spellStart"/>
+            <w:r>
+              <w:rPr>
+                <w:color w:val="auto"/>
+              </w:rPr>
+              <w:t>GForce</w:t>
+            </w:r>
+            <w:proofErr w:type="spellEnd"/>
+            <w:r>
+              <w:t>: 45</w:t>
+            </w:r>
+          </w:p>
+          <w:p>
+            <w:pPr>
+              <w:cnfStyle w:val="000000100000"/>
+            </w:pPr>
+            <w:r>
+              <w:rPr>
+                <w:color w:val="auto"/>
+              </w:rPr>
+              <w:t>Duration in Minutes</w:t>
+            </w:r>
+            <w:r>
+              <w:t>: 20</w:t>
+            </w:r>
+          </w:p>
+          <w:p>
+            <w:pPr>
+              <w:cnfStyle w:val="000000100000"/>
+            </w:pPr>
+            <w:r>
+              <w:rPr>
+                <w:color w:val="auto"/>
+              </w:rPr>
+              <w:t>Comment</w:t>
+            </w:r>
+            <w:r>
+              <w:t xml:space="preserve">:  </w:t>
+            </w:r>
+            <w:r>
+              <w:t>Spun the Whole blood sample to remove impurities.</w:t>
+            </w:r>
+          </w:p>
+        </w:tc>
+      </w:tr>
+      <w:tr>
+        <w:tc>
+          <w:tcPr>
+            <w:cnfStyle w:val="001000000000"/>
+            <w:tcW w:w="1458" w:type="dxa"/>
+          </w:tcPr>
+          <w:p>
+            <w:r>
+              <w:t>26</w:t>
+            </w:r>
+          </w:p>
+        </w:tc>
+        <w:tc>
+          <w:tcPr>
+            <w:tcW w:w="2700" w:type="dxa"/>
+          </w:tcPr>
+          <w:p>
+            <w:pPr>
+              <w:cnfStyle w:val="000000000000"/>
+            </w:pPr>
+            <w:r>
+              <w:t>Thaw</w:t>
+            </w:r>
+          </w:p>
+        </w:tc>
+        <w:tc>
+          <w:tcPr>
+            <w:tcW w:w="5850" w:type="dxa"/>
+          </w:tcPr>
+          <w:p>
+            <w:pPr>
+              <w:cnfStyle w:val="000000000000"/>
+            </w:pPr>
+            <w:r>
+              <w:rPr>
+                <w:color w:val="auto"/>
+              </w:rPr>
+              <w:t>User</w:t>
+            </w:r>
+            <w:r>
+              <w:t xml:space="preserve"> : Admin, Admin</w:t>
+            </w:r>
+          </w:p>
+          <w:p>
+            <w:pPr>
+              <w:cnfStyle w:val="000000000000"/>
+            </w:pPr>
+            <w:r>
+              <w:rPr>
+                <w:color w:val="auto"/>
+              </w:rPr>
+              <w:t>Date</w:t>
+            </w:r>
+            <w:r>
+              <w:t xml:space="preserve">: </w:t>
+            </w:r>
+            <w:r>
+              <w:t>07-18-2011</w:t>
+            </w:r>
+            <w:r>
+              <w:t xml:space="preserve">, </w:t>
+            </w:r>
+            <w:r>
+              <w:rPr>
+                <w:color w:val="auto"/>
+              </w:rPr>
+              <w:t>Time</w:t>
+            </w:r>
+            <w:r>
+              <w:t>:   5 hr,  4 min</w:t>
+            </w:r>
+          </w:p>
+          <w:p>
+            <w:pPr>
+              <w:cnfStyle w:val="000000000000"/>
+            </w:pPr>
+            <w:r>
+              <w:rPr>
+                <w:color w:val="auto"/>
+              </w:rPr>
+              <w:t>Comments</w:t>
+            </w:r>
+            <w:r>
+              <w:t xml:space="preserve">: </w:t>
+            </w:r>
+            <w:r>
+              <w:t>Thaw specimen for 1 mi n room temp.</w:t>
+            </w:r>
+          </w:p>
+        </w:tc>
+      </w:tr>
+      <w:tr>
+        <w:trPr>
+          <w:cnfStyle w:val="000000100000"/>
+        </w:trPr>
+        <w:tc>
+          <w:tcPr>
+            <w:cnfStyle w:val="001000000000"/>
+            <w:tcW w:w="1458" w:type="dxa"/>
+          </w:tcPr>
+          <w:p>
+            <w:r>
+              <w:t>1_3</w:t>
+            </w:r>
+          </w:p>
+        </w:tc>
+        <w:tc>
+          <w:tcPr>
+            <w:tcW w:w="2700" w:type="dxa"/>
+          </w:tcPr>
+          <w:p>
+            <w:pPr>
+              <w:cnfStyle w:val="000000100000"/>
+            </w:pPr>
+            <w:r>
+              <w:t>Frozen</w:t>
+            </w:r>
+          </w:p>
+        </w:tc>
+        <w:tc>
+          <w:tcPr>
+            <w:tcW w:w="5850" w:type="dxa"/>
+          </w:tcPr>
+          <w:p>
+            <w:pPr>
+              <w:cnfStyle w:val="000000100000"/>
+            </w:pPr>
+            <w:r>
+              <w:rPr>
+                <w:color w:val="auto"/>
+              </w:rPr>
+              <w:t>User</w:t>
+            </w:r>
+            <w:r>
+              <w:t xml:space="preserve"> : </w:t>
+            </w:r>
+            <w:hyperlink r:id="rId25" w:history="1">
+              <w:r>
+                <w:rPr>
+                  <w:rStyle w:val="Hyperlink"/>
+                </w:rPr>
+                <w:t>supervisor@wustl.edu</w:t>
+              </w:r>
+            </w:hyperlink>
+            <w:r>
+              <w:t xml:space="preserve">, </w:t>
+            </w:r>
+            <w:hyperlink r:id="rId26" w:history="1">
+              <w:r>
+                <w:rPr>
+                  <w:rStyle w:val="Hyperlink"/>
+                </w:rPr>
+                <w:t>supervisor@wustl.edu</w:t>
+              </w:r>
+            </w:hyperlink>
+            <w:r>
+              <w:t xml:space="preserve"> </w:t>
+            </w:r>
+          </w:p>
+          <w:p>
+            <w:pPr>
+              <w:cnfStyle w:val="000000100000"/>
+            </w:pPr>
+            <w:r>
+              <w:rPr>
+                <w:color w:val="auto"/>
+              </w:rPr>
+              <w:t>Date</w:t>
+            </w:r>
+            <w:r>
+              <w:t xml:space="preserve">: </w:t>
+            </w:r>
+            <w:r>
+              <w:t>06-08-2011</w:t>
+            </w:r>
+            <w:r>
+              <w:t xml:space="preserve">, </w:t>
+            </w:r>
+            <w:r>
+              <w:rPr>
+                <w:color w:val="auto"/>
+              </w:rPr>
+              <w:t>Time</w:t>
+            </w:r>
+            <w:r>
+              <w:t>:   6 hr,  20 min</w:t>
+            </w:r>
+          </w:p>
+          <w:p>
+            <w:pPr>
+              <w:cnfStyle w:val="000000100000"/>
+            </w:pPr>
+            <w:r>
+              <w:rPr>
+                <w:color w:val="auto"/>
+              </w:rPr>
+              <w:t>Method</w:t>
+            </w:r>
+            <w:r>
+              <w:t xml:space="preserve"> : </w:t>
+            </w:r>
+            <w:r>
+              <w:t>Aerosol Spray</w:t>
+            </w:r>
+            <w:r>
+              <w:t xml:space="preserve"> </w:t>
+            </w:r>
+            <w:r>
+              <w:rPr>
+                <w:sz w:val="16"/>
+                <w:szCs w:val="16"/>
+              </w:rPr>
+              <w:t>(dropdown should be shown)</w:t>
+            </w:r>
+          </w:p>
+          <w:p>
+            <w:pPr>
+              <w:cnfStyle w:val="000000100000"/>
+            </w:pPr>
+            <w:r>
+              <w:rPr>
+                <w:color w:val="auto"/>
+              </w:rPr>
+              <w:t>Comments</w:t>
+            </w:r>
+            <w:r>
+              <w:t xml:space="preserve">:  </w:t>
+            </w:r>
+            <w:r>
+              <w:t>Added frozen event</w:t>
+            </w:r>
+          </w:p>
+        </w:tc>
+      </w:tr>
+      <w:tr>
+        <w:tc>
+          <w:tcPr>
+            <w:cnfStyle w:val="001000000000"/>
+            <w:tcW w:w="1458" w:type="dxa"/>
+          </w:tcPr>
+          <w:p>
+            <w:r>
+              <w:t>1_3</w:t>
+            </w:r>
+          </w:p>
+        </w:tc>
+        <w:tc>
+          <w:tcPr>
+            <w:tcW w:w="2700" w:type="dxa"/>
+          </w:tcPr>
+          <w:p>
+            <w:pPr>
+              <w:cnfStyle w:val="000000000000"/>
+            </w:pPr>
+            <w:r>
+              <w:t>Fixed</w:t>
+            </w:r>
+          </w:p>
+        </w:tc>
+        <w:tc>
+          <w:tcPr>
+            <w:tcW w:w="5850" w:type="dxa"/>
+          </w:tcPr>
+          <w:p>
+            <w:pPr>
+              <w:cnfStyle w:val="000000000000"/>
+            </w:pPr>
+            <w:r>
+              <w:rPr>
+                <w:color w:val="auto"/>
+              </w:rPr>
+              <w:t>User</w:t>
+            </w:r>
+            <w:r>
+              <w:t xml:space="preserve"> : Admin, Admin</w:t>
+            </w:r>
+          </w:p>
+          <w:p>
+            <w:pPr>
+              <w:cnfStyle w:val="000000000000"/>
+            </w:pPr>
+            <w:r>
+              <w:rPr>
+                <w:color w:val="auto"/>
+              </w:rPr>
+              <w:t>Date</w:t>
+            </w:r>
+            <w:r>
+              <w:t xml:space="preserve">: </w:t>
+            </w:r>
+            <w:r>
+              <w:t>05-11-2011</w:t>
+            </w:r>
+            <w:r>
+              <w:t xml:space="preserve">, </w:t>
+            </w:r>
+            <w:r>
+              <w:rPr>
+                <w:color w:val="auto"/>
+              </w:rPr>
+              <w:t>Time</w:t>
+            </w:r>
+            <w:r>
+              <w:t>:   2 hr,  7 min</w:t>
+            </w:r>
+          </w:p>
+          <w:p>
+            <w:pPr>
+              <w:cnfStyle w:val="000000000000"/>
+            </w:pPr>
+            <w:r>
+              <w:rPr>
+                <w:color w:val="auto"/>
+              </w:rPr>
+              <w:t>Fixation Type</w:t>
+            </w:r>
+            <w:r>
+              <w:t xml:space="preserve">: </w:t>
+            </w:r>
+            <w:proofErr w:type="spellStart"/>
+            <w:r>
+              <w:t>Methacarn</w:t>
+            </w:r>
+            <w:proofErr w:type="spellEnd"/>
+            <w:r>
+              <w:t xml:space="preserve"> </w:t>
+            </w:r>
+            <w:r>
+              <w:rPr>
+                <w:sz w:val="16"/>
+                <w:szCs w:val="16"/>
+              </w:rPr>
+              <w:t>(dropdown should be shown)</w:t>
+            </w:r>
+          </w:p>
+          <w:p>
+            <w:pPr>
+              <w:cnfStyle w:val="000000000000"/>
+            </w:pPr>
+            <w:r>
+              <w:rPr>
+                <w:color w:val="auto"/>
+              </w:rPr>
+              <w:t>Duration in Minutes</w:t>
+            </w:r>
+            <w:r>
+              <w:t xml:space="preserve"> : 5</w:t>
+            </w:r>
+          </w:p>
+        </w:tc>
+      </w:tr>
+      <w:tr>
+        <w:trPr>
+          <w:cnfStyle w:val="000000100000"/>
+        </w:trPr>
+        <w:tc>
+          <w:tcPr>
+            <w:cnfStyle w:val="001000000000"/>
+            <w:tcW w:w="1458" w:type="dxa"/>
+          </w:tcPr>
+          <w:p>
+            <w:r>
+              <w:t>Sp_4</w:t>
+            </w:r>
+          </w:p>
+        </w:tc>
+        <w:tc>
+          <w:tcPr>
+            <w:tcW w:w="2700" w:type="dxa"/>
+          </w:tcPr>
+          <w:p>
+            <w:pPr>
+              <w:cnfStyle w:val="000000100000"/>
+            </w:pPr>
+            <w:r>
+              <w:t>Check In Check Out</w:t>
+            </w:r>
+          </w:p>
+        </w:tc>
+        <w:tc>
+          <w:tcPr>
+            <w:tcW w:w="5850" w:type="dxa"/>
+          </w:tcPr>
+          <w:p>
+            <w:pPr>
+              <w:cnfStyle w:val="000000100000"/>
+            </w:pPr>
+            <w:r>
+              <w:rPr>
+                <w:color w:val="auto"/>
+              </w:rPr>
+              <w:t>User</w:t>
+            </w:r>
+            <w:r>
+              <w:t>:  Admin, Admin</w:t>
+            </w:r>
+          </w:p>
+          <w:p>
+            <w:pPr>
+              <w:cnfStyle w:val="000000100000"/>
+            </w:pPr>
+            <w:r>
+              <w:rPr>
+                <w:color w:val="auto"/>
+              </w:rPr>
+              <w:t>Date</w:t>
+            </w:r>
+            <w:r>
+              <w:t xml:space="preserve">:  </w:t>
+            </w:r>
+            <w:r>
+              <w:t>07-11-2011</w:t>
+            </w:r>
+            <w:r>
+              <w:t>, Time: 3 hr , 49 min</w:t>
+            </w:r>
+          </w:p>
+          <w:p>
+            <w:pPr>
+              <w:cnfStyle w:val="000000100000"/>
+            </w:pPr>
+            <w:r>
+              <w:rPr>
+                <w:color w:val="auto"/>
+              </w:rPr>
+              <w:lastRenderedPageBreak/>
+              <w:t>Storage Status</w:t>
+            </w:r>
+            <w:r>
+              <w:t xml:space="preserve">:  CHECK IN </w:t>
+            </w:r>
+            <w:r>
+              <w:rPr>
+                <w:sz w:val="16"/>
+                <w:szCs w:val="16"/>
+              </w:rPr>
+              <w:t>(dropdown should be shown)</w:t>
+            </w:r>
+          </w:p>
+        </w:tc>
+      </w:tr>
+      <w:tr>
+        <w:tc>
+          <w:tcPr>
+            <w:cnfStyle w:val="001000000000"/>
+            <w:tcW w:w="1458" w:type="dxa"/>
+          </w:tcPr>
+          <w:p>
+            <w:r>
+              <w:lastRenderedPageBreak/>
+              <w:t>38</w:t>
+            </w:r>
+          </w:p>
+        </w:tc>
+        <w:tc>
+          <w:tcPr>
+            <w:tcW w:w="2700" w:type="dxa"/>
+          </w:tcPr>
+          <w:p>
+            <w:pPr>
+              <w:cnfStyle w:val="000000000000"/>
+            </w:pPr>
+            <w:r>
+              <w:t>Embedded</w:t>
+            </w:r>
+          </w:p>
+        </w:tc>
+        <w:tc>
+          <w:tcPr>
+            <w:tcW w:w="5850" w:type="dxa"/>
+          </w:tcPr>
+          <w:p>
+            <w:pPr>
+              <w:cnfStyle w:val="000000000000"/>
+            </w:pPr>
+            <w:r>
+              <w:rPr>
+                <w:color w:val="auto"/>
+              </w:rPr>
+              <w:t>User</w:t>
+            </w:r>
+            <w:r>
+              <w:t>:  Admin, Admin</w:t>
+            </w:r>
+          </w:p>
+          <w:p>
+            <w:pPr>
+              <w:cnfStyle w:val="000000000000"/>
+            </w:pPr>
+            <w:r>
+              <w:rPr>
+                <w:color w:val="auto"/>
+              </w:rPr>
+              <w:t>Date</w:t>
+            </w:r>
+            <w:r>
+              <w:t xml:space="preserve">: </w:t>
+            </w:r>
+            <w:r>
+              <w:t>07-11-2011</w:t>
+            </w:r>
+            <w:r>
+              <w:t>,  Time:  5 hr, 22 min</w:t>
+            </w:r>
+          </w:p>
+          <w:p>
+            <w:pPr>
+              <w:cnfStyle w:val="000000000000"/>
+            </w:pPr>
+            <w:r>
+              <w:rPr>
+                <w:color w:val="auto"/>
+              </w:rPr>
+              <w:t>Embedding Medium</w:t>
+            </w:r>
+            <w:r>
+              <w:t xml:space="preserve"> : Paraffin  </w:t>
+            </w:r>
+            <w:r>
+              <w:rPr>
+                <w:sz w:val="16"/>
+                <w:szCs w:val="16"/>
+              </w:rPr>
+              <w:t>(dropdown should be shown)</w:t>
+            </w:r>
+          </w:p>
+        </w:tc>
+      </w:tr>
+      <w:tr>
+        <w:trPr>
+          <w:cnfStyle w:val="000000100000"/>
+        </w:trPr>
+        <w:tc>
+          <w:tcPr>
+            <w:cnfStyle w:val="001000000000"/>
+            <w:tcW w:w="1458" w:type="dxa"/>
+          </w:tcPr>
+          <w:p>
+            <w:r>
+              <w:t>38</w:t>
+            </w:r>
+          </w:p>
+        </w:tc>
+        <w:tc>
+          <w:tcPr>
+            <w:tcW w:w="2700" w:type="dxa"/>
+          </w:tcPr>
+          <w:p>
+            <w:pPr>
+              <w:cnfStyle w:val="000000100000"/>
+            </w:pPr>
+            <w:r>
+              <w:t>Procedure</w:t>
+            </w:r>
+          </w:p>
+        </w:tc>
+        <w:tc>
+          <w:tcPr>
+            <w:tcW w:w="5850" w:type="dxa"/>
+          </w:tcPr>
+          <w:p>
+            <w:pPr>
+              <w:cnfStyle w:val="000000100000"/>
+            </w:pPr>
+            <w:r>
+              <w:rPr>
+                <w:color w:val="auto"/>
+              </w:rPr>
+              <w:t>User</w:t>
+            </w:r>
+            <w:r>
+              <w:t>: Admin, Admin</w:t>
+            </w:r>
+          </w:p>
+          <w:p>
+            <w:pPr>
+              <w:cnfStyle w:val="000000100000"/>
+            </w:pPr>
+            <w:r>
+              <w:rPr>
+                <w:color w:val="auto"/>
+              </w:rPr>
+              <w:t>Date</w:t>
+            </w:r>
+            <w:r>
+              <w:t>: 07-18-2011,  Time : 5 hr, 29 min</w:t>
+            </w:r>
+          </w:p>
+          <w:p>
+            <w:pPr>
+              <w:cnfStyle w:val="000000100000"/>
+            </w:pPr>
+            <w:r>
+              <w:rPr>
+                <w:color w:val="auto"/>
+              </w:rPr>
+              <w:t>URL</w:t>
+            </w:r>
+            <w:r>
+              <w:t xml:space="preserve"> : </w:t>
+            </w:r>
+            <w:hyperlink r:id="rId27" w:history="1">
+              <w:r>
+                <w:rPr>
+                  <w:rStyle w:val="Hyperlink"/>
+                </w:rPr>
+                <w:t>http://procedure1.genetics.wustl.edu</w:t>
+              </w:r>
+            </w:hyperlink>
+            <w:r>
+              <w:t xml:space="preserve"> </w:t>
+            </w:r>
+          </w:p>
+          <w:p>
+            <w:pPr>
+              <w:cnfStyle w:val="000000100000"/>
+            </w:pPr>
+            <w:r>
+              <w:rPr>
+                <w:color w:val="auto"/>
+              </w:rPr>
+              <w:t>Name</w:t>
+            </w:r>
+            <w:r>
+              <w:t xml:space="preserve"> : </w:t>
+            </w:r>
+            <w:r>
+              <w:t>Procedure for Extraction</w:t>
+            </w:r>
+            <w:r>
+              <w:t xml:space="preserve"> </w:t>
+            </w:r>
+          </w:p>
+        </w:tc>
+      </w:tr>
+      <w:tr>
+        <w:tc>
+          <w:tcPr>
+            <w:cnfStyle w:val="001000000000"/>
+            <w:tcW w:w="1458" w:type="dxa"/>
+          </w:tcPr>
+          <w:p>
+            <w:r>
+              <w:t>SP_4</w:t>
+            </w:r>
+          </w:p>
+        </w:tc>
+        <w:tc>
+          <w:tcPr>
+            <w:tcW w:w="2700" w:type="dxa"/>
+          </w:tcPr>
+          <w:p>
+            <w:pPr>
+              <w:cnfStyle w:val="000000000000"/>
+            </w:pPr>
+            <w:r>
+              <w:t>Transfer</w:t>
+            </w:r>
+          </w:p>
+        </w:tc>
+        <w:tc>
+          <w:tcPr>
+            <w:tcW w:w="5850" w:type="dxa"/>
+          </w:tcPr>
+          <w:p>
+            <w:pPr>
+              <w:cnfStyle w:val="000000000000"/>
+            </w:pPr>
+            <w:r>
+              <w:rPr>
+                <w:color w:val="auto"/>
+              </w:rPr>
+              <w:t>User</w:t>
+            </w:r>
+            <w:r>
+              <w:t xml:space="preserve">: Admin, Admin           </w:t>
+            </w:r>
+          </w:p>
+          <w:p>
+            <w:pPr>
+              <w:cnfStyle w:val="000000000000"/>
+            </w:pPr>
+            <w:r>
+              <w:rPr>
+                <w:color w:val="auto"/>
+              </w:rPr>
+              <w:t>Date</w:t>
+            </w:r>
+            <w:r>
+              <w:t xml:space="preserve">: </w:t>
+            </w:r>
+            <w:r>
+              <w:t>07-07-2011</w:t>
+            </w:r>
+            <w:r>
+              <w:t xml:space="preserve"> ,  Time:  4 hr , 00min</w:t>
+            </w:r>
+          </w:p>
+          <w:p>
+            <w:pPr>
+              <w:cnfStyle w:val="000000000000"/>
+            </w:pPr>
+            <w:r>
+              <w:rPr>
+                <w:color w:val="auto"/>
+              </w:rPr>
+              <w:t>From Position</w:t>
+            </w:r>
+            <w:r>
+              <w:t>:  Virtual Location</w:t>
+            </w:r>
+          </w:p>
+          <w:p>
+            <w:pPr>
+              <w:cnfStyle w:val="000000000000"/>
+            </w:pPr>
+            <w:r>
+              <w:rPr>
+                <w:color w:val="auto"/>
+              </w:rPr>
+              <w:t>To Position</w:t>
+            </w:r>
+            <w:r>
+              <w:t>:  Washu_Test_Storage_Type_3 ( 4,5 )</w:t>
+            </w:r>
+          </w:p>
+          <w:p>
+            <w:pPr>
+              <w:cnfStyle w:val="000000000000"/>
+            </w:pPr>
+          </w:p>
+          <w:p>
+            <w:pPr>
+              <w:cnfStyle w:val="000000000000"/>
+            </w:pPr>
+          </w:p>
+          <w:p>
+            <w:pPr>
+              <w:cnfStyle w:val="000000000000"/>
+            </w:pPr>
+          </w:p>
+        </w:tc>
+      </w:tr>
+      <w:tr>
+        <w:trPr>
+          <w:cnfStyle w:val="000000100000"/>
+        </w:trPr>
+        <w:tc>
+          <w:tcPr>
+            <w:cnfStyle w:val="001000000000"/>
+            <w:tcW w:w="1458" w:type="dxa"/>
+          </w:tcPr>
+          <w:p>
+            <w:r>
+              <w:t>48</w:t>
+            </w:r>
+          </w:p>
+        </w:tc>
+        <w:tc>
+          <w:tcPr>
+            <w:tcW w:w="2700" w:type="dxa"/>
+          </w:tcPr>
+          <w:p>
+            <w:pPr>
+              <w:cnfStyle w:val="000000100000"/>
+            </w:pPr>
+            <w:r>
+              <w:t>Disposal</w:t>
+            </w:r>
+          </w:p>
+        </w:tc>
+        <w:tc>
+          <w:tcPr>
+            <w:tcW w:w="5850" w:type="dxa"/>
+          </w:tcPr>
+          <w:p>
+            <w:pPr>
+              <w:cnfStyle w:val="000000100000"/>
+            </w:pPr>
+            <w:r>
+              <w:rPr>
+                <w:color w:val="auto"/>
+              </w:rPr>
+              <w:t>User</w:t>
+            </w:r>
+            <w:r>
+              <w:t>: Admin,  Admin</w:t>
+            </w:r>
+          </w:p>
+          <w:p>
+            <w:pPr>
+              <w:cnfStyle w:val="000000100000"/>
+            </w:pPr>
+            <w:r>
+              <w:rPr>
+                <w:color w:val="auto"/>
+              </w:rPr>
+              <w:t>Date</w:t>
+            </w:r>
+            <w:r>
+              <w:t>: 07-18-2011,  Time: 5 hr, 48 min</w:t>
+            </w:r>
+          </w:p>
+          <w:p>
+            <w:pPr>
+              <w:cnfStyle w:val="000000100000"/>
+            </w:pPr>
+            <w:r>
+              <w:rPr>
+                <w:color w:val="auto"/>
+              </w:rPr>
+              <w:t>Activity Status</w:t>
+            </w:r>
+            <w:r>
+              <w:rPr>
+                <w:color w:val="auto"/>
+              </w:rPr>
+              <w:t xml:space="preserve">: </w:t>
+            </w:r>
+            <w:r>
+              <w:t>Closed</w:t>
+            </w:r>
+            <w:r>
+              <w:t xml:space="preserve">  </w:t>
+            </w:r>
+            <w:r>
+              <w:rPr>
+                <w:sz w:val="16"/>
+                <w:szCs w:val="16"/>
+              </w:rPr>
+              <w:t>(dropdown should be shown)</w:t>
+            </w:r>
+          </w:p>
+          <w:p>
+            <w:pPr>
+              <w:cnfStyle w:val="000000100000"/>
+              <w:rPr>
+                <w:color w:val="auto"/>
+              </w:rPr>
+            </w:pPr>
+            <w:r>
+              <w:rPr>
+                <w:color w:val="auto"/>
+              </w:rPr>
+              <w:t>Reason</w:t>
+            </w:r>
+            <w:r>
+              <w:t xml:space="preserve"> :  </w:t>
+            </w:r>
+            <w:r>
+              <w:t>fungal contamination</w:t>
+            </w:r>
+          </w:p>
+        </w:tc>
+      </w:tr>
+    </w:tbl>
+    <w:p>
+      <w:pPr>
+        <w:rPr>
+          <w:b/>
+        </w:rPr>
+      </w:pPr>
+    </w:p>
+    <w:p>
+      <w:r>
+        <w:t>5 transfer event successfully added to the specimen. Go to view map of storage container, select the container “Washu_Test_Storage_Type_3</w:t>
+      </w:r>
+      <w:proofErr w:type="gramStart"/>
+      <w:r>
+        <w:t xml:space="preserve">” </w:t>
+      </w:r>
+      <w:r>
+        <w:t>,</w:t>
+      </w:r>
+      <w:proofErr w:type="gramEnd"/>
+      <w:r>
+        <w:t xml:space="preserve"> verify that the specimen SP_4 is present. Event dashboard should show the transfer event entry.</w:t>
+      </w:r>
+    </w:p>
+    <w:p>
+      <w:r>
+        <w:t>6 disposal event successfully added to the specimen, again search for the specimen “49” activity status should be closed.</w:t>
+      </w:r>
+      <w:r>
+        <w:t xml:space="preserve"> </w:t>
+      </w:r>
+      <w:r>
+        <w:t>Event dashboard should show the disposal event entry.</w:t>
+      </w:r>
+    </w:p>
+    <w:p>
+      <w:r>
+        <w:t xml:space="preserve">7 embedded </w:t>
+      </w:r>
+      <w:proofErr w:type="gramStart"/>
+      <w:r>
+        <w:t>event</w:t>
+      </w:r>
+      <w:proofErr w:type="gramEnd"/>
+      <w:r>
+        <w:t xml:space="preserve"> for specimen “53” should not be shown for “53_6”child specimen. This is to ensure that the events for parent specimen should NOT propagate to child specimen.  Events with same parameter value should not be copied to child specimen.</w:t>
+      </w:r>
+    </w:p>
+    <w:p>
+      <w:r>
+        <w:t xml:space="preserve">8 </w:t>
+      </w:r>
+      <w:proofErr w:type="spellStart"/>
+      <w:r>
+        <w:t>creationEvent</w:t>
+      </w:r>
+      <w:proofErr w:type="spellEnd"/>
+      <w:r>
+        <w:t xml:space="preserve"> should be available for each specimen with ‘created on’ date specified.</w:t>
+      </w:r>
+    </w:p>
+    <w:p>
+      <w:pPr>
+        <w:rPr>
+          <w:b/>
+        </w:rPr>
+      </w:pPr>
+      <w:r>
+        <w:rPr>
+          <w:b/>
+        </w:rPr>
+        <w:t>Verification Logic:</w:t>
+      </w:r>
+    </w:p>
+    <w:p>
+      <w:r>
+        <w:t>Create a count query for counting the events before and after upgrade.</w:t>
+      </w:r>
+      <w:r>
+        <w:t xml:space="preserve"> </w:t>
+      </w:r>
+    </w:p>
+    <w:p>
+      <w:r>
+        <w:t xml:space="preserve">For </w:t>
+      </w:r>
+      <w:r>
+        <w:rPr>
+          <w:b/>
+        </w:rPr>
+        <w:t>Parent specimen</w:t>
+      </w:r>
+      <w:r>
+        <w:t>:</w:t>
+      </w:r>
+    </w:p>
+    <w:p>
+      <w:r>
+        <w:t xml:space="preserve">Specimen (Id:  is not null, Lineage contains: New)  </w:t>
+      </w:r>
+      <w:r>
+        <w:sym w:font="Wingdings" w:char="F0E0"/>
+      </w:r>
+      <w:r>
+        <w:t xml:space="preserve"> Specimen Event Parameters (Id: is not null)</w:t>
+      </w:r>
+    </w:p>
+    <w:p>
+      <w:r>
+        <w:t xml:space="preserve">For </w:t>
+      </w:r>
+      <w:r>
+        <w:rPr>
+          <w:b/>
+        </w:rPr>
+        <w:t>Child specimen</w:t>
+      </w:r>
+      <w:r>
+        <w:t xml:space="preserve">: </w:t>
+      </w:r>
+    </w:p>
+    <w:p>
+      <w:r>
+        <w:t xml:space="preserve">Specimen (Id:  is not null, Lineage: New)  </w:t>
+      </w:r>
+      <w:r>
+        <w:sym w:font="Wingdings" w:char="F0E0"/>
+      </w:r>
+      <w:r>
+        <w:t xml:space="preserve"> Specimen Event Parameters (Id: is not null)</w:t>
+      </w:r>
+    </w:p>
+    <w:p>
+      <w:r>
+        <w:t xml:space="preserve">All specimen events should be migrated from v1.2 to V2.0 application. Event data should be available under event tab for specimens.  UI should be same as that of v1.2 without any changes. </w:t>
+      </w:r>
+    </w:p>
+    <w:p>
+      <w:r>
+        <w:t xml:space="preserve">Transfer and disposal </w:t>
+      </w:r>
+      <w:r>
+        <w:t>should be added to the specimen from specimen details page.</w:t>
+      </w:r>
+    </w:p>
+    <w:p>
+      <w:r>
+        <w:t>Event should get audited.</w:t>
+      </w:r>
     </w:p>
     <w:p>
       <w:pPr>
@@ -4900,6 +7525,1383 @@
         </w:rPr>
         <w:br w:type="page"/>
       </w:r>
+    </w:p>
+    <w:p>
+      <w:r>
+        <w:rPr>
+          <w:b/>
+        </w:rPr>
+        <w:lastRenderedPageBreak/>
+        <w:t>Requirement Id</w:t>
+      </w:r>
+      <w:r>
+        <w:t xml:space="preserve">: </w:t>
+      </w:r>
+      <w:r>
+        <w:t>caTissuev20-285</w:t>
+      </w:r>
+      <w:r>
+        <w:t xml:space="preserve"> </w:t>
+      </w:r>
+    </w:p>
+    <w:p>
+      <w:pPr>
+        <w:rPr>
+          <w:b/>
+        </w:rPr>
+      </w:pPr>
+      <w:r>
+        <w:rPr>
+          <w:b/>
+        </w:rPr>
+        <w:t>Purpose:</w:t>
+      </w:r>
+      <w:r>
+        <w:rPr>
+          <w:b/>
+        </w:rPr>
+        <w:t xml:space="preserve"> </w:t>
+      </w:r>
+      <w:r>
+        <w:rPr>
+          <w:b/>
+        </w:rPr>
+        <w:t>To ensure during upgrade from v1.2 to v2.0,</w:t>
+      </w:r>
+      <w:r>
+        <w:rPr>
+          <w:b/>
+        </w:rPr>
+        <w:t xml:space="preserve"> </w:t>
+      </w:r>
+      <w:r>
+        <w:rPr>
+          <w:b/>
+        </w:rPr>
+        <w:t>static events data for all the parent</w:t>
+      </w:r>
+      <w:r>
+        <w:rPr>
+          <w:b/>
+        </w:rPr>
+        <w:t xml:space="preserve"> and </w:t>
+      </w:r>
+      <w:proofErr w:type="gramStart"/>
+      <w:r>
+        <w:rPr>
+          <w:b/>
+        </w:rPr>
+        <w:t xml:space="preserve">child </w:t>
+      </w:r>
+      <w:r>
+        <w:rPr>
+          <w:b/>
+        </w:rPr>
+        <w:t xml:space="preserve"> specimens</w:t>
+      </w:r>
+      <w:proofErr w:type="gramEnd"/>
+      <w:r>
+        <w:rPr>
+          <w:b/>
+        </w:rPr>
+        <w:t xml:space="preserve"> is successfully migrated to the new event model.</w:t>
+      </w:r>
+    </w:p>
+    <w:p>
+      <w:pPr>
+        <w:rPr>
+          <w:b/>
+        </w:rPr>
+      </w:pPr>
+      <w:r>
+        <w:rPr>
+          <w:b/>
+        </w:rPr>
+        <w:t>Prerequisites:</w:t>
+      </w:r>
+    </w:p>
+    <w:p>
+      <w:pPr>
+        <w:spacing w:after="100" w:afterAutospacing="1" w:line="240" w:lineRule="auto"/>
+      </w:pPr>
+      <w:r>
+        <w:t xml:space="preserve">Import the caTissue v1.2 dump and upgrade it to v2.0. Dump location for Oracle is </w:t>
+      </w:r>
+      <w:hyperlink r:id="rId28" w:history="1">
+        <w:r>
+          <w:rPr>
+            <w:rStyle w:val="Hyperlink"/>
+          </w:rPr>
+          <w:t>https://ncisvn.nci.nih.gov/svn/catissue_persistent/caTissue Database Dump/</w:t>
+        </w:r>
+      </w:hyperlink>
+      <w:r>
+        <w:t xml:space="preserve"> </w:t>
+      </w:r>
+      <w:r>
+        <w:rPr>
+          <w:rFonts w:ascii="Verdana" w:hAnsi="Verdana"/>
+          <w:sz w:val="20"/>
+        </w:rPr>
+        <w:t xml:space="preserve"> </w:t>
+      </w:r>
+      <w:r>
+        <w:tab/>
+        <w:t xml:space="preserve">     </w:t>
+      </w:r>
+      <w:r>
+        <w:rPr>
+          <w:rFonts w:ascii="Verdana" w:hAnsi="Verdana"/>
+          <w:sz w:val="20"/>
+        </w:rPr>
+        <w:t xml:space="preserve"> </w:t>
+      </w:r>
+      <w:r>
+        <w:tab/>
+        <w:t xml:space="preserve">             </w:t>
+      </w:r>
+    </w:p>
+    <w:p>
+      <w:pPr>
+        <w:rPr>
+          <w:b/>
+        </w:rPr>
+      </w:pPr>
+      <w:r>
+        <w:rPr>
+          <w:b/>
+        </w:rPr>
+        <w:t>Procedure:</w:t>
+      </w:r>
+    </w:p>
+    <w:p>
+      <w:pPr>
+        <w:pStyle w:val="ListParagraph"/>
+        <w:numPr>
+          <w:ilvl w:val="0"/>
+          <w:numId w:val="10"/>
+        </w:numPr>
+      </w:pPr>
+      <w:r>
+        <w:t xml:space="preserve">Login into caTissue with </w:t>
+      </w:r>
+      <w:hyperlink r:id="rId29" w:history="1">
+        <w:r>
+          <w:rPr>
+            <w:rStyle w:val="Hyperlink"/>
+          </w:rPr>
+          <w:t>admin@admin.com</w:t>
+        </w:r>
+      </w:hyperlink>
+      <w:r>
+        <w:t xml:space="preserve"> user (Password: Test123).</w:t>
+      </w:r>
+    </w:p>
+    <w:p>
+      <w:pPr>
+        <w:pStyle w:val="ListParagraph"/>
+        <w:numPr>
+          <w:ilvl w:val="0"/>
+          <w:numId w:val="10"/>
+        </w:numPr>
+      </w:pPr>
+      <w:r>
+        <w:t>Navigate to Biospecimen tab &gt;&gt; Collection protocol based view.</w:t>
+      </w:r>
+    </w:p>
+    <w:p>
+      <w:pPr>
+        <w:pStyle w:val="ListParagraph"/>
+        <w:numPr>
+          <w:ilvl w:val="0"/>
+          <w:numId w:val="10"/>
+        </w:numPr>
+      </w:pPr>
+      <w:r>
+        <w:t xml:space="preserve">Select </w:t>
+      </w:r>
+      <w:proofErr w:type="gramStart"/>
+      <w:r>
+        <w:t>CP  as</w:t>
+      </w:r>
+      <w:proofErr w:type="gramEnd"/>
+      <w:r>
+        <w:t xml:space="preserve"> “Therapy”, select participant “D, Robert (10_12)”.</w:t>
+      </w:r>
+    </w:p>
+    <w:p>
+      <w:pPr>
+        <w:pStyle w:val="ListParagraph"/>
+        <w:numPr>
+          <w:ilvl w:val="0"/>
+          <w:numId w:val="10"/>
+        </w:numPr>
+      </w:pPr>
+      <w:r>
+        <w:t xml:space="preserve">Select event “T3.0 Post” from specimen details tree. Select </w:t>
+      </w:r>
+      <w:proofErr w:type="gramStart"/>
+      <w:r>
+        <w:t>specimen  “</w:t>
+      </w:r>
+      <w:proofErr w:type="gramEnd"/>
+      <w:r>
+        <w:t>44”. Observe the event dashboard shown under event tab.</w:t>
+      </w:r>
+    </w:p>
+    <w:p>
+      <w:pPr>
+        <w:pStyle w:val="ListParagraph"/>
+        <w:numPr>
+          <w:ilvl w:val="0"/>
+          <w:numId w:val="10"/>
+        </w:numPr>
+      </w:pPr>
+      <w:r>
+        <w:t>Select specimen “44_1</w:t>
+      </w:r>
+      <w:proofErr w:type="gramStart"/>
+      <w:r>
+        <w:t>” ,</w:t>
+      </w:r>
+      <w:proofErr w:type="gramEnd"/>
+      <w:r>
+        <w:t xml:space="preserve"> open a event tab.</w:t>
+      </w:r>
+    </w:p>
+    <w:p>
+      <w:pPr>
+        <w:pStyle w:val="ListParagraph"/>
+        <w:numPr>
+          <w:ilvl w:val="0"/>
+          <w:numId w:val="10"/>
+        </w:numPr>
+      </w:pPr>
+      <w:r>
+        <w:t xml:space="preserve">Select </w:t>
+      </w:r>
+      <w:proofErr w:type="gramStart"/>
+      <w:r>
+        <w:t>specimen  “</w:t>
+      </w:r>
+      <w:proofErr w:type="gramEnd"/>
+      <w:r>
+        <w:t>45” , open event tab.</w:t>
+      </w:r>
+    </w:p>
+    <w:p>
+      <w:pPr>
+        <w:pStyle w:val="ListParagraph"/>
+        <w:numPr>
+          <w:ilvl w:val="0"/>
+          <w:numId w:val="10"/>
+        </w:numPr>
+      </w:pPr>
+      <w:r>
+        <w:t xml:space="preserve">Select </w:t>
+      </w:r>
+      <w:proofErr w:type="gramStart"/>
+      <w:r>
+        <w:t>specimen  44</w:t>
+      </w:r>
+      <w:proofErr w:type="gramEnd"/>
+      <w:r>
+        <w:t xml:space="preserve"> and “44_2” . Navigate to event tab. Add Fixed event to specimen. </w:t>
+      </w:r>
+    </w:p>
+    <w:p>
+      <w:pPr>
+        <w:rPr>
+          <w:b/>
+        </w:rPr>
+      </w:pPr>
+      <w:r>
+        <w:rPr>
+          <w:b/>
+        </w:rPr>
+        <w:t>Expected Output:</w:t>
+      </w:r>
+    </w:p>
+    <w:p>
+      <w:r>
+        <w:t xml:space="preserve">4 </w:t>
+      </w:r>
+      <w:r>
+        <w:t xml:space="preserve">Embedded, </w:t>
+      </w:r>
+      <w:proofErr w:type="gramStart"/>
+      <w:r>
+        <w:t>procedure</w:t>
+      </w:r>
+      <w:proofErr w:type="gramEnd"/>
+      <w:r>
+        <w:t xml:space="preserve">, frozen event should be shown for specimen “44”. </w:t>
+      </w:r>
+    </w:p>
+    <w:p>
+      <w:pPr>
+        <w:rPr>
+          <w:b/>
+        </w:rPr>
+      </w:pPr>
+      <w:r>
+        <w:rPr>
+          <w:b/>
+        </w:rPr>
+        <w:t>Embedded event details:</w:t>
+      </w:r>
+    </w:p>
+    <w:p>
+      <w:pPr>
+        <w:ind w:firstLine="720"/>
+      </w:pPr>
+      <w:proofErr w:type="gramStart"/>
+      <w:r>
+        <w:t>User :</w:t>
+      </w:r>
+      <w:proofErr w:type="gramEnd"/>
+      <w:r>
+        <w:t xml:space="preserve"> Admin, Admin</w:t>
+      </w:r>
+    </w:p>
+    <w:p>
+      <w:r>
+        <w:tab/>
+      </w:r>
+      <w:proofErr w:type="gramStart"/>
+      <w:r>
+        <w:t>Date :</w:t>
+      </w:r>
+      <w:proofErr w:type="gramEnd"/>
+      <w:r>
+        <w:t xml:space="preserve"> 08-08-2011</w:t>
+      </w:r>
+      <w:r>
+        <w:tab/>
+        <w:t>Time:  23 hr ,33 min</w:t>
+      </w:r>
+    </w:p>
+    <w:p>
+      <w:pPr>
+        <w:ind w:firstLine="720"/>
+      </w:pPr>
+      <w:r>
+        <w:t xml:space="preserve">Embedding </w:t>
+      </w:r>
+      <w:proofErr w:type="gramStart"/>
+      <w:r>
+        <w:t>Medium :</w:t>
+      </w:r>
+      <w:proofErr w:type="gramEnd"/>
+      <w:r>
+        <w:t xml:space="preserve"> </w:t>
+      </w:r>
+      <w:r>
+        <w:t>Optimal Cutting Temperature Med</w:t>
+      </w:r>
+      <w:r>
+        <w:t>ium</w:t>
+      </w:r>
+    </w:p>
+    <w:p>
+      <w:pPr>
+        <w:rPr>
+          <w:b/>
+        </w:rPr>
+      </w:pPr>
+      <w:r>
+        <w:rPr>
+          <w:b/>
+        </w:rPr>
+        <w:t>Procedure event details:</w:t>
+      </w:r>
+    </w:p>
+    <w:p>
+      <w:pPr>
+        <w:ind w:firstLine="720"/>
+      </w:pPr>
+      <w:proofErr w:type="gramStart"/>
+      <w:r>
+        <w:t>User :</w:t>
+      </w:r>
+      <w:proofErr w:type="gramEnd"/>
+      <w:r>
+        <w:t xml:space="preserve"> Admin, Admin</w:t>
+      </w:r>
+    </w:p>
+    <w:p>
+      <w:r>
+        <w:tab/>
+      </w:r>
+      <w:proofErr w:type="gramStart"/>
+      <w:r>
+        <w:t>Date :</w:t>
+      </w:r>
+      <w:proofErr w:type="gramEnd"/>
+      <w:r>
+        <w:t xml:space="preserve"> 08-09-2011</w:t>
+      </w:r>
+      <w:r>
+        <w:tab/>
+        <w:t>Time:  00 hr ,50 min</w:t>
+      </w:r>
+    </w:p>
+    <w:p>
+      <w:r>
+        <w:rPr>
+          <w:b/>
+        </w:rPr>
+        <w:tab/>
+      </w:r>
+      <w:proofErr w:type="gramStart"/>
+      <w:r>
+        <w:t>URL :</w:t>
+      </w:r>
+      <w:proofErr w:type="gramEnd"/>
+      <w:r>
+        <w:t xml:space="preserve"> </w:t>
+      </w:r>
+      <w:hyperlink r:id="rId30" w:history="1">
+        <w:r>
+          <w:rPr>
+            <w:rStyle w:val="Hyperlink"/>
+          </w:rPr>
+          <w:t>http://procedure.com</w:t>
+        </w:r>
+      </w:hyperlink>
+    </w:p>
+    <w:p>
+      <w:pPr>
+        <w:ind w:firstLine="720"/>
+      </w:pPr>
+      <w:r>
+        <w:t xml:space="preserve">Name:  </w:t>
+      </w:r>
+      <w:proofErr w:type="spellStart"/>
+      <w:r>
+        <w:t>CellProcessing</w:t>
+      </w:r>
+      <w:proofErr w:type="spellEnd"/>
+    </w:p>
+    <w:p>
+      <w:pPr>
+        <w:rPr>
+          <w:b/>
+        </w:rPr>
+      </w:pPr>
+      <w:r>
+        <w:rPr>
+          <w:b/>
+        </w:rPr>
+        <w:t>Frozen event details:</w:t>
+      </w:r>
+    </w:p>
+    <w:p>
+      <w:r>
+        <w:tab/>
+      </w:r>
+      <w:proofErr w:type="gramStart"/>
+      <w:r>
+        <w:t>User :</w:t>
+      </w:r>
+      <w:proofErr w:type="gramEnd"/>
+      <w:r>
+        <w:t xml:space="preserve"> Admin, Admin</w:t>
+      </w:r>
+    </w:p>
+    <w:p>
+      <w:r>
+        <w:tab/>
+      </w:r>
+      <w:proofErr w:type="gramStart"/>
+      <w:r>
+        <w:t>Date :</w:t>
+      </w:r>
+      <w:proofErr w:type="gramEnd"/>
+      <w:r>
+        <w:t xml:space="preserve"> 08-09-2011</w:t>
+      </w:r>
+      <w:r>
+        <w:tab/>
+        <w:t>Time:  00 hr ,51 min</w:t>
+      </w:r>
+    </w:p>
+    <w:p>
+      <w:pPr>
+        <w:ind w:firstLine="720"/>
+      </w:pPr>
+      <w:proofErr w:type="gramStart"/>
+      <w:r>
+        <w:t>Method :</w:t>
+      </w:r>
+      <w:proofErr w:type="gramEnd"/>
+      <w:r>
+        <w:t xml:space="preserve"> Cryostat</w:t>
+      </w:r>
+    </w:p>
+    <w:p/>
+    <w:p/>
+    <w:p/>
+    <w:p>
+      <w:r>
+        <w:t>5 Embedded event should not be shown for specimen 44_1 (</w:t>
+      </w:r>
+      <w:proofErr w:type="gramStart"/>
+      <w:r>
+        <w:t>its</w:t>
+      </w:r>
+      <w:proofErr w:type="gramEnd"/>
+      <w:r>
+        <w:t xml:space="preserve"> propagated from the parent specimen “44”). No other event except </w:t>
+      </w:r>
+      <w:proofErr w:type="spellStart"/>
+      <w:r>
+        <w:t>CreationEvent</w:t>
+      </w:r>
+      <w:proofErr w:type="spellEnd"/>
+      <w:r>
+        <w:t xml:space="preserve"> with date shown for </w:t>
+      </w:r>
+      <w:proofErr w:type="gramStart"/>
+      <w:r>
+        <w:t>specimen  “</w:t>
+      </w:r>
+      <w:proofErr w:type="gramEnd"/>
+      <w:r>
+        <w:t>44_1”.</w:t>
+      </w:r>
+    </w:p>
+    <w:p>
+      <w:r>
+        <w:t xml:space="preserve">6 Molecular specimen review event should be shown in event dashboard for specimen “45” (event details same as test case1).embedded event should not be shown in event details as </w:t>
+      </w:r>
+      <w:proofErr w:type="gramStart"/>
+      <w:r>
+        <w:t>its</w:t>
+      </w:r>
+      <w:proofErr w:type="gramEnd"/>
+      <w:r>
+        <w:t xml:space="preserve"> propagated from parent specimen“44”.</w:t>
+      </w:r>
+    </w:p>
+    <w:p>
+      <w:r>
+        <w:t>7 user should be able add to fixed event for specimen for parent specimen “44” and child specimen “44_2”</w:t>
+      </w:r>
+    </w:p>
+    <w:p>
+      <w:pPr>
+        <w:rPr>
+          <w:b/>
+        </w:rPr>
+      </w:pPr>
+    </w:p>
+    <w:p>
+      <w:pPr>
+        <w:rPr>
+          <w:b/>
+        </w:rPr>
+      </w:pPr>
+    </w:p>
+    <w:p>
+      <w:pPr>
+        <w:rPr>
+          <w:b/>
+        </w:rPr>
+      </w:pPr>
+    </w:p>
+    <w:p>
+      <w:pPr>
+        <w:rPr>
+          <w:b/>
+        </w:rPr>
+      </w:pPr>
+    </w:p>
+    <w:p>
+      <w:pPr>
+        <w:rPr>
+          <w:b/>
+        </w:rPr>
+      </w:pPr>
+    </w:p>
+    <w:p>
+      <w:pPr>
+        <w:rPr>
+          <w:b/>
+        </w:rPr>
+      </w:pPr>
+    </w:p>
+    <w:p>
+      <w:pPr>
+        <w:rPr>
+          <w:b/>
+        </w:rPr>
+      </w:pPr>
+    </w:p>
+    <w:p>
+      <w:pPr>
+        <w:rPr>
+          <w:b/>
+        </w:rPr>
+      </w:pPr>
+    </w:p>
+    <w:p>
+      <w:pPr>
+        <w:rPr>
+          <w:b/>
+        </w:rPr>
+      </w:pPr>
+    </w:p>
+    <w:p>
+      <w:pPr>
+        <w:rPr>
+          <w:b/>
+        </w:rPr>
+      </w:pPr>
+    </w:p>
+    <w:p>
+      <w:pPr>
+        <w:rPr>
+          <w:b/>
+        </w:rPr>
+      </w:pPr>
+    </w:p>
+    <w:p>
+      <w:pPr>
+        <w:rPr>
+          <w:b/>
+        </w:rPr>
+      </w:pPr>
+    </w:p>
+    <w:p>
+      <w:pPr>
+        <w:rPr>
+          <w:b/>
+        </w:rPr>
+      </w:pPr>
+    </w:p>
+    <w:p>
+      <w:pPr>
+        <w:rPr>
+          <w:b/>
+        </w:rPr>
+      </w:pPr>
+    </w:p>
+    <w:p>
+      <w:pPr>
+        <w:rPr>
+          <w:b/>
+        </w:rPr>
+      </w:pPr>
+    </w:p>
+    <w:p>
+      <w:pPr>
+        <w:rPr>
+          <w:b/>
+        </w:rPr>
+      </w:pPr>
+      <w:r>
+        <w:rPr>
+          <w:b/>
+        </w:rPr>
+        <w:br w:type="page"/>
+      </w:r>
+    </w:p>
+    <w:p>
+      <w:r>
+        <w:rPr>
+          <w:b/>
+        </w:rPr>
+        <w:lastRenderedPageBreak/>
+        <w:t>Requirement Id</w:t>
+      </w:r>
+      <w:r>
+        <w:t xml:space="preserve">: </w:t>
+      </w:r>
+      <w:r>
+        <w:t>caTissuev20-290</w:t>
+      </w:r>
+    </w:p>
+    <w:p>
+      <w:pPr>
+        <w:rPr>
+          <w:b/>
+        </w:rPr>
+      </w:pPr>
+      <w:r>
+        <w:rPr>
+          <w:b/>
+        </w:rPr>
+        <w:t>Purpose:</w:t>
+      </w:r>
+      <w:r>
+        <w:rPr>
+          <w:b/>
+        </w:rPr>
+        <w:t xml:space="preserve"> </w:t>
+      </w:r>
+      <w:r>
+        <w:rPr>
+          <w:b/>
+        </w:rPr>
+        <w:t>To ensure during upgrade from v1.2 to v2.0,CPs are migrated,</w:t>
+      </w:r>
+      <w:r>
+        <w:rPr>
+          <w:b/>
+        </w:rPr>
+        <w:t xml:space="preserve"> </w:t>
+      </w:r>
+      <w:r>
+        <w:rPr>
+          <w:b/>
+        </w:rPr>
+        <w:t>with Collected-Received parameter associated with CP(s)as processing SPP at requirement level.</w:t>
+      </w:r>
+    </w:p>
+    <w:p>
+      <w:pPr>
+        <w:rPr>
+          <w:b/>
+        </w:rPr>
+      </w:pPr>
+      <w:r>
+        <w:rPr>
+          <w:b/>
+        </w:rPr>
+        <w:t>Prerequisites:</w:t>
+      </w:r>
+    </w:p>
+    <w:p>
+      <w:pPr>
+        <w:spacing w:after="100" w:afterAutospacing="1" w:line="240" w:lineRule="auto"/>
+      </w:pPr>
+      <w:r>
+        <w:t xml:space="preserve">Import the caTissue v1.2 dump and upgrade it to v2.0. Dump location for Oracle is </w:t>
+      </w:r>
+      <w:hyperlink r:id="rId31" w:history="1">
+        <w:r>
+          <w:rPr>
+            <w:rStyle w:val="Hyperlink"/>
+          </w:rPr>
+          <w:t>https://ncisvn.nci.nih.gov/svn/catissue_persistent/caTissue Database Dump/</w:t>
+        </w:r>
+      </w:hyperlink>
+      <w:r>
+        <w:t xml:space="preserve"> </w:t>
+      </w:r>
+      <w:r>
+        <w:rPr>
+          <w:rFonts w:ascii="Verdana" w:hAnsi="Verdana"/>
+          <w:sz w:val="20"/>
+        </w:rPr>
+        <w:t xml:space="preserve"> </w:t>
+      </w:r>
+      <w:r>
+        <w:tab/>
+        <w:t xml:space="preserve">     </w:t>
+      </w:r>
+      <w:r>
+        <w:rPr>
+          <w:rFonts w:ascii="Verdana" w:hAnsi="Verdana"/>
+          <w:sz w:val="20"/>
+        </w:rPr>
+        <w:t xml:space="preserve"> </w:t>
+      </w:r>
+      <w:r>
+        <w:tab/>
+        <w:t xml:space="preserve">             </w:t>
+      </w:r>
+    </w:p>
+    <w:p>
+      <w:pPr>
+        <w:spacing w:after="100" w:afterAutospacing="1" w:line="240" w:lineRule="auto"/>
+      </w:pPr>
+      <w:r>
+        <w:rPr>
+          <w:b/>
+        </w:rPr>
+        <w:t>Procedure:</w:t>
+      </w:r>
+    </w:p>
+    <w:p>
+      <w:pPr>
+        <w:pStyle w:val="ListParagraph"/>
+        <w:numPr>
+          <w:ilvl w:val="0"/>
+          <w:numId w:val="11"/>
+        </w:numPr>
+      </w:pPr>
+      <w:r>
+        <w:t xml:space="preserve">Login into caTissue with </w:t>
+      </w:r>
+      <w:hyperlink r:id="rId32" w:history="1">
+        <w:r>
+          <w:rPr>
+            <w:rStyle w:val="Hyperlink"/>
+          </w:rPr>
+          <w:t>admin@admin.com</w:t>
+        </w:r>
+      </w:hyperlink>
+      <w:r>
+        <w:t xml:space="preserve"> user (Password: Log1234).</w:t>
+      </w:r>
+    </w:p>
+    <w:p>
+      <w:pPr>
+        <w:pStyle w:val="ListParagraph"/>
+        <w:numPr>
+          <w:ilvl w:val="0"/>
+          <w:numId w:val="11"/>
+        </w:numPr>
+      </w:pPr>
+      <w:r>
+        <w:t>Navigate to Administrative data &gt;&gt; collection Protocol &gt;&gt; Edit page. Search for CP with title “Leukemia Study”.</w:t>
+      </w:r>
+    </w:p>
+    <w:p>
+      <w:pPr>
+        <w:pStyle w:val="ListParagraph"/>
+        <w:numPr>
+          <w:ilvl w:val="0"/>
+          <w:numId w:val="11"/>
+        </w:numPr>
+      </w:pPr>
+      <w:r>
+        <w:t>Navigate to first parent specimen under event “0.0 Initial Diagnosis”. Check the processing SPP associated.</w:t>
+      </w:r>
+    </w:p>
+    <w:p>
+      <w:pPr>
+        <w:pStyle w:val="ListParagraph"/>
+        <w:numPr>
+          <w:ilvl w:val="0"/>
+          <w:numId w:val="11"/>
+        </w:numPr>
+      </w:pPr>
+      <w:r>
+        <w:t xml:space="preserve">Navigate to Biospecimen </w:t>
+      </w:r>
+      <w:proofErr w:type="gramStart"/>
+      <w:r>
+        <w:t>data  &gt;</w:t>
+      </w:r>
+      <w:proofErr w:type="gramEnd"/>
+      <w:r>
+        <w:t xml:space="preserve">&gt; Collection Protocol based view. Select CP “LS” from drop down. Select </w:t>
+      </w:r>
+      <w:proofErr w:type="gramStart"/>
+      <w:r>
+        <w:t>participant  “</w:t>
+      </w:r>
+      <w:proofErr w:type="gramEnd"/>
+      <w:r>
+        <w:t>Thomas, M (8_9)”. Select SCG “T0.0 Initial Diagnosis” from specimen details tree. Navigate to SPP tab on edit SCG page.</w:t>
+      </w:r>
+    </w:p>
+    <w:p>
+      <w:pPr>
+        <w:pStyle w:val="ListParagraph"/>
+        <w:numPr>
+          <w:ilvl w:val="0"/>
+          <w:numId w:val="11"/>
+        </w:numPr>
+      </w:pPr>
+      <w:r>
+        <w:t>Observe the SPP tab for collection &amp; received details, collection procedure, collection container, collector, receiver, received quality.</w:t>
+      </w:r>
+    </w:p>
+    <w:p>
+      <w:pPr>
+        <w:pStyle w:val="ListParagraph"/>
+        <w:numPr>
+          <w:ilvl w:val="0"/>
+          <w:numId w:val="11"/>
+        </w:numPr>
+      </w:pPr>
+      <w:r>
+        <w:t>Register a new user for CP “LS”. Collect the SCG and specimens. Add SPP data at SCG and the specimen level.</w:t>
+      </w:r>
+    </w:p>
+    <w:p>
+      <w:pPr>
+        <w:pStyle w:val="ListParagraph"/>
+        <w:numPr>
+          <w:ilvl w:val="0"/>
+          <w:numId w:val="11"/>
+        </w:numPr>
+      </w:pPr>
+      <w:r>
+        <w:t xml:space="preserve">Navigate to Administrative data &gt;&gt; Collection Protocol &gt;&gt; Edit. Search for CP with title “Leukemia Study”. Add a event “diagnosis” to CP and associate “Blood Collection” SPP to the </w:t>
+      </w:r>
+      <w:proofErr w:type="gramStart"/>
+      <w:r>
+        <w:t>event .</w:t>
+      </w:r>
+      <w:proofErr w:type="gramEnd"/>
+      <w:r>
+        <w:t xml:space="preserve"> Save the collection protocol.</w:t>
+      </w:r>
+    </w:p>
+    <w:p>
+      <w:pPr>
+        <w:pStyle w:val="ListParagraph"/>
+        <w:numPr>
+          <w:ilvl w:val="0"/>
+          <w:numId w:val="11"/>
+        </w:numPr>
+      </w:pPr>
+      <w:r>
+        <w:t xml:space="preserve">Again register a participant to the CP “LS”. Enter the SPP data </w:t>
+      </w:r>
+      <w:proofErr w:type="gramStart"/>
+      <w:r>
+        <w:t>for  “</w:t>
+      </w:r>
+      <w:proofErr w:type="gramEnd"/>
+      <w:r>
+        <w:t>Diagnosis” newly added event .</w:t>
+      </w:r>
+    </w:p>
+    <w:p>
+      <w:pPr>
+        <w:pStyle w:val="ListParagraph"/>
+      </w:pPr>
+      <w:r>
+        <w:t xml:space="preserve"> </w:t>
+      </w:r>
+    </w:p>
+    <w:p>
+      <w:pPr>
+        <w:rPr>
+          <w:b/>
+        </w:rPr>
+      </w:pPr>
+      <w:r>
+        <w:rPr>
+          <w:b/>
+        </w:rPr>
+        <w:t>Expected Output:</w:t>
+      </w:r>
+    </w:p>
+    <w:p>
+      <w:r>
+        <w:t>3</w:t>
+      </w:r>
+      <w:r>
+        <w:rPr>
+          <w:b/>
+        </w:rPr>
+        <w:t xml:space="preserve"> </w:t>
+      </w:r>
+      <w:proofErr w:type="gramStart"/>
+      <w:r>
+        <w:t>Default  processing</w:t>
+      </w:r>
+      <w:proofErr w:type="gramEnd"/>
+      <w:r>
+        <w:t xml:space="preserve"> SPP should be associated with “0.0 Initial</w:t>
+      </w:r>
+      <w:r>
+        <w:t xml:space="preserve"> Diagnosis” event of “LS” CP.  First parent specimen requirement should not show the collection and received parameters when open the CP in edit mode. Instead processing SPP should be shown.</w:t>
+      </w:r>
+    </w:p>
+    <w:p>
+      <w:r>
+        <w:t xml:space="preserve">4 SPP tab for participant </w:t>
+      </w:r>
+      <w:proofErr w:type="gramStart"/>
+      <w:r>
+        <w:t>“ Thomas</w:t>
+      </w:r>
+      <w:proofErr w:type="gramEnd"/>
+      <w:r>
+        <w:t xml:space="preserve">, M ” shows the default SPP created for CP “LS”. Values of SPP associated shows following </w:t>
+      </w:r>
+      <w:proofErr w:type="gramStart"/>
+      <w:r>
+        <w:t>details :</w:t>
+      </w:r>
+      <w:proofErr w:type="gramEnd"/>
+      <w:r>
+        <w:t xml:space="preserve"> </w:t>
+      </w:r>
+    </w:p>
+    <w:p>
+      <w:pPr>
+        <w:ind w:firstLine="720"/>
+      </w:pPr>
+      <w:proofErr w:type="gramStart"/>
+      <w:r>
+        <w:t>Collector  :</w:t>
+      </w:r>
+      <w:proofErr w:type="gramEnd"/>
+      <w:r>
+        <w:t xml:space="preserve"> Admin, Admin </w:t>
+      </w:r>
+      <w:r>
+        <w:object w:dxaOrig="225" w:dyaOrig="225">
+          <v:shape id="_x0000_i1080" type="#_x0000_t75" style="width:1in;height:18pt" o:ole="">
+            <v:imagedata r:id="rId33" o:title=""/>
+          </v:shape>
+          <w:control r:id="rId34" w:name="DefaultOcxName3" w:shapeid="_x0000_i1080"/>
+        </w:object>
+      </w:r>
+      <w:r>
+        <w:object w:dxaOrig="225" w:dyaOrig="225">
+          <v:shape id="_x0000_i1079" type="#_x0000_t75" style="width:1in;height:18pt" o:ole="">
+            <v:imagedata r:id="rId35" o:title=""/>
+          </v:shape>
+          <w:control r:id="rId36" w:name="DefaultOcxName12" w:shapeid="_x0000_i1079"/>
+        </w:object>
+      </w:r>
+    </w:p>
+    <w:p>
+      <w:pPr>
+        <w:ind w:firstLine="720"/>
+      </w:pPr>
+      <w:proofErr w:type="gramStart"/>
+      <w:r>
+        <w:t>Receiver :</w:t>
+      </w:r>
+      <w:proofErr w:type="gramEnd"/>
+      <w:r>
+        <w:t xml:space="preserve">  Admin, Admin </w:t>
+      </w:r>
+    </w:p>
+    <w:p>
+      <w:pPr>
+        <w:ind w:firstLine="720"/>
+      </w:pPr>
+      <w:r>
+        <w:t xml:space="preserve">Collection </w:t>
+      </w:r>
+      <w:proofErr w:type="gramStart"/>
+      <w:r>
+        <w:t>Procedure :</w:t>
+      </w:r>
+      <w:proofErr w:type="gramEnd"/>
+      <w:r>
+        <w:t xml:space="preserve"> </w:t>
+      </w:r>
+      <w:proofErr w:type="spellStart"/>
+      <w:r>
+        <w:t>Venipuncture</w:t>
+      </w:r>
+      <w:proofErr w:type="spellEnd"/>
+      <w:r>
+        <w:t xml:space="preserve"> </w:t>
+      </w:r>
+      <w:r>
+        <w:pict>
+          <v:shape id="_x0000_i1056" type="#_x0000_t75" alt="Mandatory" style="width:4.5pt;height:4.5pt"/>
+        </w:pict>
+      </w:r>
+    </w:p>
+    <w:p>
+      <w:pPr>
+        <w:ind w:firstLine="720"/>
+      </w:pPr>
+      <w:r>
+        <w:t xml:space="preserve">Received </w:t>
+      </w:r>
+      <w:proofErr w:type="gramStart"/>
+      <w:r>
+        <w:t>Quality :</w:t>
+      </w:r>
+      <w:proofErr w:type="gramEnd"/>
+      <w:r>
+        <w:t xml:space="preserve"> Acceptable </w:t>
+      </w:r>
+      <w:r>
+        <w:pict>
+          <v:shape id="_x0000_i1057" type="#_x0000_t75" alt="Mandatory" style="width:4.5pt;height:4.5pt"/>
+        </w:pict>
+      </w:r>
+    </w:p>
+    <w:p>
+      <w:pPr>
+        <w:ind w:firstLine="720"/>
+      </w:pPr>
+      <w:r>
+        <w:t xml:space="preserve">Collection </w:t>
+      </w:r>
+      <w:proofErr w:type="gramStart"/>
+      <w:r>
+        <w:t>Container :</w:t>
+      </w:r>
+      <w:proofErr w:type="gramEnd"/>
+      <w:r>
+        <w:t xml:space="preserve"> EDTA </w:t>
+      </w:r>
+      <w:proofErr w:type="spellStart"/>
+      <w:r>
+        <w:t>Vacutainer</w:t>
+      </w:r>
+      <w:proofErr w:type="spellEnd"/>
+    </w:p>
+    <w:p>
+      <w:r>
+        <w:lastRenderedPageBreak/>
+        <w:t>5 SPP data tab for SCG “T0.0 Initial Diagnosis” for participant “Thomas, M” shows collected and received parameters</w:t>
+      </w:r>
+    </w:p>
+    <w:p>
+      <w:pPr>
+        <w:rPr>
+          <w:b/>
+        </w:rPr>
+      </w:pPr>
+      <w:proofErr w:type="gramStart"/>
+      <w:r>
+        <w:rPr>
+          <w:b/>
+        </w:rPr>
+        <w:t>Collection :</w:t>
+      </w:r>
+      <w:proofErr w:type="gramEnd"/>
+    </w:p>
+    <w:p>
+      <w:pPr>
+        <w:ind w:firstLine="720"/>
+      </w:pPr>
+      <w:proofErr w:type="gramStart"/>
+      <w:r>
+        <w:t>Collector  :</w:t>
+      </w:r>
+      <w:proofErr w:type="gramEnd"/>
+      <w:r>
+        <w:t xml:space="preserve"> Admin, Admin </w:t>
+      </w:r>
+      <w:r>
+        <w:object w:dxaOrig="225" w:dyaOrig="225">
+          <v:shape id="_x0000_i1078" type="#_x0000_t75" style="width:1in;height:18pt" o:ole="">
+            <v:imagedata r:id="rId37" o:title=""/>
+          </v:shape>
+          <w:control r:id="rId38" w:name="DefaultOcxName21" w:shapeid="_x0000_i1078"/>
+        </w:object>
+      </w:r>
+      <w:r>
+        <w:object w:dxaOrig="225" w:dyaOrig="225">
+          <v:shape id="_x0000_i1077" type="#_x0000_t75" style="width:1in;height:18pt" o:ole="">
+            <v:imagedata r:id="rId39" o:title=""/>
+          </v:shape>
+          <w:control r:id="rId40" w:name="DefaultOcxName111" w:shapeid="_x0000_i1077"/>
+        </w:object>
+      </w:r>
+    </w:p>
+    <w:p>
+      <w:pPr>
+        <w:ind w:firstLine="720"/>
+      </w:pPr>
+      <w:r>
+        <w:t xml:space="preserve">Collection </w:t>
+      </w:r>
+      <w:proofErr w:type="gramStart"/>
+      <w:r>
+        <w:t>Procedure :</w:t>
+      </w:r>
+      <w:proofErr w:type="gramEnd"/>
+      <w:r>
+        <w:t xml:space="preserve"> </w:t>
+      </w:r>
+      <w:r>
+        <w:t>Needle Aspirate</w:t>
+      </w:r>
+      <w:r>
+        <w:t xml:space="preserve"> </w:t>
+      </w:r>
+      <w:r>
+        <w:pict>
+          <v:shape id="_x0000_i1058" type="#_x0000_t75" alt="Mandatory" style="width:4.5pt;height:4.5pt"/>
+        </w:pict>
+      </w:r>
+    </w:p>
+    <w:p>
+      <w:pPr>
+        <w:ind w:firstLine="720"/>
+      </w:pPr>
+      <w:r>
+        <w:t xml:space="preserve">Collection </w:t>
+      </w:r>
+      <w:proofErr w:type="gramStart"/>
+      <w:r>
+        <w:t>Container :</w:t>
+      </w:r>
+      <w:proofErr w:type="gramEnd"/>
+      <w:r>
+        <w:t xml:space="preserve"> EDTA </w:t>
+      </w:r>
+      <w:proofErr w:type="spellStart"/>
+      <w:r>
+        <w:t>Vacutainer</w:t>
+      </w:r>
+      <w:proofErr w:type="spellEnd"/>
+    </w:p>
+    <w:p>
+      <w:pPr>
+        <w:ind w:firstLine="720"/>
+      </w:pPr>
+      <w:proofErr w:type="gramStart"/>
+      <w:r>
+        <w:t>Date :</w:t>
+      </w:r>
+      <w:proofErr w:type="gramEnd"/>
+      <w:r>
+        <w:t xml:space="preserve"> 08-08-2011 Time : 7 hr, 3 min</w:t>
+      </w:r>
+    </w:p>
+    <w:p>
+      <w:pPr>
+        <w:rPr>
+          <w:b/>
+        </w:rPr>
+      </w:pPr>
+      <w:proofErr w:type="gramStart"/>
+      <w:r>
+        <w:rPr>
+          <w:b/>
+        </w:rPr>
+        <w:t>Received :</w:t>
+      </w:r>
+      <w:proofErr w:type="gramEnd"/>
+      <w:r>
+        <w:rPr>
+          <w:b/>
+        </w:rPr>
+        <w:t xml:space="preserve"> </w:t>
+      </w:r>
+    </w:p>
+    <w:p>
+      <w:pPr>
+        <w:ind w:firstLine="720"/>
+      </w:pPr>
+      <w:proofErr w:type="gramStart"/>
+      <w:r>
+        <w:t>Receiver :</w:t>
+      </w:r>
+      <w:proofErr w:type="gramEnd"/>
+      <w:r>
+        <w:t xml:space="preserve">  Admin, Admin </w:t>
+      </w:r>
+    </w:p>
+    <w:p>
+      <w:pPr>
+        <w:ind w:firstLine="720"/>
+      </w:pPr>
+      <w:r>
+        <w:t xml:space="preserve">Received </w:t>
+      </w:r>
+      <w:proofErr w:type="gramStart"/>
+      <w:r>
+        <w:t>Quality :</w:t>
+      </w:r>
+      <w:proofErr w:type="gramEnd"/>
+      <w:r>
+        <w:t xml:space="preserve"> Acceptable</w:t>
+      </w:r>
+    </w:p>
+    <w:p>
+      <w:pPr>
+        <w:ind w:firstLine="720"/>
+      </w:pPr>
+      <w:proofErr w:type="gramStart"/>
+      <w:r>
+        <w:t>Date :</w:t>
+      </w:r>
+      <w:proofErr w:type="gramEnd"/>
+      <w:r>
+        <w:t xml:space="preserve"> 08-08-2011 Time : 7 hr, 3 min</w:t>
+      </w:r>
+    </w:p>
+    <w:p>
+      <w:proofErr w:type="gramStart"/>
+      <w:r>
+        <w:t>6 Able to register new participant and able to add data to default SPP for CP “LS”.</w:t>
+      </w:r>
+      <w:proofErr w:type="gramEnd"/>
+    </w:p>
+    <w:p>
+      <w:r>
+        <w:t xml:space="preserve">7 Collection protocol successfully edited and event “diagnosis” added to “Leukemia Study” protocol. </w:t>
+      </w:r>
+      <w:proofErr w:type="gramStart"/>
+      <w:r>
+        <w:t>Able to associate new SPP “Blood Collection” for the event.</w:t>
+      </w:r>
+      <w:proofErr w:type="gramEnd"/>
+      <w:r>
+        <w:t xml:space="preserve">  </w:t>
+      </w:r>
+    </w:p>
+    <w:p>
+      <w:r>
+        <w:t xml:space="preserve">8 After editing CP, should be able to register </w:t>
+      </w:r>
+      <w:proofErr w:type="gramStart"/>
+      <w:r>
+        <w:t>participant ,</w:t>
+      </w:r>
+      <w:proofErr w:type="gramEnd"/>
+      <w:r>
+        <w:t xml:space="preserve"> able to perform the data entry for default as well as “blood collection” SPP.</w:t>
+      </w:r>
+    </w:p>
+    <w:p>
+      <w:r>
+        <w:rPr>
+          <w:b/>
+        </w:rPr>
+        <w:t xml:space="preserve">9 </w:t>
+      </w:r>
+      <w:r>
+        <w:t xml:space="preserve">Open CP “SCS” in CP based view, select participant </w:t>
+      </w:r>
+      <w:proofErr w:type="gramStart"/>
+      <w:r>
+        <w:t xml:space="preserve">“ </w:t>
+      </w:r>
+      <w:proofErr w:type="spellStart"/>
+      <w:r>
+        <w:t>Metzer</w:t>
+      </w:r>
+      <w:proofErr w:type="spellEnd"/>
+      <w:proofErr w:type="gramEnd"/>
+      <w:r>
+        <w:t xml:space="preserve">, </w:t>
+      </w:r>
+      <w:proofErr w:type="spellStart"/>
+      <w:r>
+        <w:t>Micheal</w:t>
+      </w:r>
+      <w:proofErr w:type="spellEnd"/>
+      <w:r>
+        <w:t xml:space="preserve"> (9_11)” . </w:t>
+      </w:r>
+      <w:proofErr w:type="gramStart"/>
+      <w:r>
+        <w:t xml:space="preserve">In </w:t>
+      </w:r>
+      <w:r>
+        <w:t xml:space="preserve">specimen details tree click on </w:t>
+      </w:r>
+      <w:r>
+        <w:t>SCG “Initial Diagnosis”.</w:t>
+      </w:r>
+      <w:proofErr w:type="gramEnd"/>
+      <w:r>
+        <w:t xml:space="preserve"> </w:t>
+      </w:r>
+      <w:r>
+        <w:t xml:space="preserve">The SPP tab shows the collection and received parameters with the default values “Use CP Default”. </w:t>
+      </w:r>
+    </w:p>
+    <w:p>
+      <w:pPr>
+        <w:rPr>
+          <w:b/>
+        </w:rPr>
+      </w:pPr>
     </w:p>
     <w:sectPr>
       <w:pgSz w:w="12240" w:h="15840"/>
@@ -6278,6 +10280,22 @@
 </file>
 
 <file path=word/activeX/activeX4.xml><?xml version="1.0" encoding="utf-8"?>
+<ax:ocx xmlns:ax="http://schemas.microsoft.com/office/2006/activeX" xmlns:r="http://schemas.openxmlformats.org/officeDocument/2006/relationships" ax:classid="{5512D11C-5CC6-11CF-8D67-00AA00BDCE1D}" ax:persistence="persistStream" r:id="rId1"/>
+</file>
+
+<file path=word/activeX/activeX5.xml><?xml version="1.0" encoding="utf-8"?>
+<ax:ocx xmlns:ax="http://schemas.microsoft.com/office/2006/activeX" xmlns:r="http://schemas.openxmlformats.org/officeDocument/2006/relationships" ax:classid="{5512D11C-5CC6-11CF-8D67-00AA00BDCE1D}" ax:persistence="persistStream" r:id="rId1"/>
+</file>
+
+<file path=word/activeX/activeX6.xml><?xml version="1.0" encoding="utf-8"?>
+<ax:ocx xmlns:ax="http://schemas.microsoft.com/office/2006/activeX" xmlns:r="http://schemas.openxmlformats.org/officeDocument/2006/relationships" ax:classid="{5512D11C-5CC6-11CF-8D67-00AA00BDCE1D}" ax:persistence="persistStream" r:id="rId1"/>
+</file>
+
+<file path=word/activeX/activeX7.xml><?xml version="1.0" encoding="utf-8"?>
+<ax:ocx xmlns:ax="http://schemas.microsoft.com/office/2006/activeX" xmlns:r="http://schemas.openxmlformats.org/officeDocument/2006/relationships" ax:classid="{5512D11C-5CC6-11CF-8D67-00AA00BDCE1D}" ax:persistence="persistStream" r:id="rId1"/>
+</file>
+
+<file path=word/activeX/activeX8.xml><?xml version="1.0" encoding="utf-8"?>
 <ax:ocx xmlns:ax="http://schemas.microsoft.com/office/2006/activeX" xmlns:r="http://schemas.openxmlformats.org/officeDocument/2006/relationships" ax:classid="{5512D11C-5CC6-11CF-8D67-00AA00BDCE1D}" ax:persistence="persistStream" r:id="rId1"/>
 </file>
 

</xml_diff>